<commit_message>
Lagt til prosjekt dokument
</commit_message>
<xml_diff>
--- a/Dokumentasjon/Nytt Microsoft Office Word-dokument.docx
+++ b/Dokumentasjon/Nytt Microsoft Office Word-dokument.docx
@@ -2,106 +2,1587 @@
 <file path=word/document.xml><?xml version="1.0" encoding="utf-8"?>
 <w:document xmlns:ve="http://schemas.openxmlformats.org/markup-compatibility/2006" xmlns:o="urn:schemas-microsoft-com:office:office" xmlns:r="http://schemas.openxmlformats.org/officeDocument/2006/relationships" xmlns:m="http://schemas.openxmlformats.org/officeDocument/2006/math" xmlns:v="urn:schemas-microsoft-com:vml" xmlns:wp="http://schemas.openxmlformats.org/drawingml/2006/wordprocessingDrawing" xmlns:w10="urn:schemas-microsoft-com:office:word" xmlns:w="http://schemas.openxmlformats.org/wordprocessingml/2006/main" xmlns:wne="http://schemas.microsoft.com/office/word/2006/wordml">
   <w:body>
-    <w:p>
-      <w:pPr>
-        <w:spacing w:after="0" w:line="240" w:lineRule="auto"/>
-        <w:rPr>
-          <w:b/>
-          <w:color w:val="4F81BD" w:themeColor="accent1"/>
-          <w:sz w:val="24"/>
-          <w:szCs w:val="24"/>
-        </w:rPr>
-      </w:pPr>
-      <w:r>
+    <w:tbl>
+      <w:tblPr>
+        <w:tblStyle w:val="Tabellrutenett"/>
+        <w:tblW w:w="9448" w:type="dxa"/>
+        <w:tblLook w:val="04A0"/>
+      </w:tblPr>
+      <w:tblGrid>
+        <w:gridCol w:w="2093"/>
+        <w:gridCol w:w="1056"/>
+        <w:gridCol w:w="2485"/>
+        <w:gridCol w:w="664"/>
+        <w:gridCol w:w="280"/>
+        <w:gridCol w:w="1998"/>
+        <w:gridCol w:w="872"/>
+      </w:tblGrid>
+      <w:tr>
+        <w:trPr>
+          <w:trHeight w:val="389"/>
+        </w:trPr>
+        <w:tc>
+          <w:tcPr>
+            <w:tcW w:w="6578" w:type="dxa"/>
+            <w:gridSpan w:val="5"/>
+            <w:vMerge w:val="restart"/>
+          </w:tcPr>
+          <w:p>
+            <w:pPr>
+              <w:jc w:val="center"/>
+              <w:rPr>
+                <w:b/>
+                <w:color w:val="1F497D" w:themeColor="text2"/>
+                <w:sz w:val="40"/>
+                <w:szCs w:val="40"/>
+              </w:rPr>
+            </w:pPr>
+            <w:r>
+              <w:rPr>
+                <w:b/>
+                <w:color w:val="1F497D" w:themeColor="text2"/>
+                <w:sz w:val="40"/>
+                <w:szCs w:val="40"/>
+              </w:rPr>
+              <w:t>Westerdals ACT</w:t>
+            </w:r>
+          </w:p>
+          <w:p>
+            <w:pPr>
+              <w:jc w:val="center"/>
+              <w:rPr>
+                <w:b/>
+                <w:color w:val="1F497D" w:themeColor="text2"/>
+                <w:sz w:val="28"/>
+                <w:szCs w:val="28"/>
+              </w:rPr>
+            </w:pPr>
+            <w:r>
+              <w:rPr>
+                <w:b/>
+                <w:color w:val="1F497D" w:themeColor="text2"/>
+                <w:sz w:val="28"/>
+                <w:szCs w:val="28"/>
+              </w:rPr>
+              <w:t xml:space="preserve">Oslo School of Arts, Communication and </w:t>
+            </w:r>
+            <w:proofErr w:type="spellStart"/>
+            <w:r>
+              <w:rPr>
+                <w:b/>
+                <w:color w:val="1F497D" w:themeColor="text2"/>
+                <w:sz w:val="28"/>
+                <w:szCs w:val="28"/>
+              </w:rPr>
+              <w:t>Technology</w:t>
+            </w:r>
+            <w:proofErr w:type="spellEnd"/>
+          </w:p>
+        </w:tc>
+        <w:tc>
+          <w:tcPr>
+            <w:tcW w:w="2870" w:type="dxa"/>
+            <w:gridSpan w:val="2"/>
+          </w:tcPr>
+          <w:p>
+            <w:pPr>
+              <w:rPr>
+                <w:b/>
+                <w:color w:val="000000" w:themeColor="text1"/>
+                <w:sz w:val="28"/>
+                <w:szCs w:val="28"/>
+              </w:rPr>
+            </w:pPr>
+            <w:r>
+              <w:rPr>
+                <w:b/>
+                <w:color w:val="000000" w:themeColor="text1"/>
+                <w:sz w:val="28"/>
+                <w:szCs w:val="28"/>
+              </w:rPr>
+              <w:t>Tilgjengelighet:</w:t>
+            </w:r>
+          </w:p>
+        </w:tc>
+      </w:tr>
+      <w:tr>
+        <w:trPr>
+          <w:trHeight w:val="387"/>
+        </w:trPr>
+        <w:tc>
+          <w:tcPr>
+            <w:tcW w:w="6578" w:type="dxa"/>
+            <w:gridSpan w:val="5"/>
+            <w:vMerge/>
+          </w:tcPr>
+          <w:p>
+            <w:pPr>
+              <w:jc w:val="center"/>
+              <w:rPr>
+                <w:b/>
+                <w:color w:val="1F497D" w:themeColor="text2"/>
+                <w:sz w:val="40"/>
+                <w:szCs w:val="40"/>
+              </w:rPr>
+            </w:pPr>
+          </w:p>
+        </w:tc>
+        <w:tc>
+          <w:tcPr>
+            <w:tcW w:w="1998" w:type="dxa"/>
+          </w:tcPr>
+          <w:p>
+            <w:pPr>
+              <w:rPr>
+                <w:b/>
+                <w:color w:val="000000" w:themeColor="text1"/>
+                <w:sz w:val="28"/>
+                <w:szCs w:val="28"/>
+              </w:rPr>
+            </w:pPr>
+            <w:r>
+              <w:rPr>
+                <w:b/>
+                <w:color w:val="000000" w:themeColor="text1"/>
+                <w:sz w:val="28"/>
+                <w:szCs w:val="28"/>
+              </w:rPr>
+              <w:t>Fri</w:t>
+            </w:r>
+          </w:p>
+        </w:tc>
+        <w:tc>
+          <w:tcPr>
+            <w:tcW w:w="872" w:type="dxa"/>
+          </w:tcPr>
+          <w:p>
+            <w:pPr>
+              <w:rPr>
+                <w:b/>
+                <w:color w:val="000000" w:themeColor="text1"/>
+                <w:sz w:val="28"/>
+                <w:szCs w:val="28"/>
+              </w:rPr>
+            </w:pPr>
+          </w:p>
+        </w:tc>
+      </w:tr>
+      <w:tr>
+        <w:trPr>
+          <w:trHeight w:val="387"/>
+        </w:trPr>
+        <w:tc>
+          <w:tcPr>
+            <w:tcW w:w="6578" w:type="dxa"/>
+            <w:gridSpan w:val="5"/>
+            <w:vMerge/>
+          </w:tcPr>
+          <w:p>
+            <w:pPr>
+              <w:jc w:val="center"/>
+              <w:rPr>
+                <w:b/>
+                <w:color w:val="1F497D" w:themeColor="text2"/>
+                <w:sz w:val="40"/>
+                <w:szCs w:val="40"/>
+              </w:rPr>
+            </w:pPr>
+          </w:p>
+        </w:tc>
+        <w:tc>
+          <w:tcPr>
+            <w:tcW w:w="1998" w:type="dxa"/>
+          </w:tcPr>
+          <w:p>
+            <w:pPr>
+              <w:rPr>
+                <w:b/>
+                <w:color w:val="000000" w:themeColor="text1"/>
+                <w:sz w:val="28"/>
+                <w:szCs w:val="28"/>
+              </w:rPr>
+            </w:pPr>
+            <w:r>
+              <w:rPr>
+                <w:b/>
+                <w:color w:val="000000" w:themeColor="text1"/>
+                <w:sz w:val="28"/>
+                <w:szCs w:val="28"/>
+              </w:rPr>
+              <w:t>Begrenset</w:t>
+            </w:r>
+          </w:p>
+        </w:tc>
+        <w:tc>
+          <w:tcPr>
+            <w:tcW w:w="872" w:type="dxa"/>
+          </w:tcPr>
+          <w:p>
+            <w:pPr>
+              <w:jc w:val="center"/>
+              <w:rPr>
+                <w:b/>
+                <w:color w:val="000000" w:themeColor="text1"/>
+                <w:sz w:val="40"/>
+                <w:szCs w:val="40"/>
+              </w:rPr>
+            </w:pPr>
+            <w:r>
+              <w:rPr>
+                <w:b/>
+                <w:color w:val="000000" w:themeColor="text1"/>
+                <w:sz w:val="40"/>
+                <w:szCs w:val="40"/>
+              </w:rPr>
+              <w:t>x</w:t>
+            </w:r>
+          </w:p>
+        </w:tc>
+      </w:tr>
+      <w:tr>
+        <w:trPr>
+          <w:trHeight w:val="1109"/>
+        </w:trPr>
+        <w:tc>
+          <w:tcPr>
+            <w:tcW w:w="2093" w:type="dxa"/>
+            <w:vMerge w:val="restart"/>
+          </w:tcPr>
+          <w:p>
+            <w:pPr>
+              <w:rPr>
+                <w:b/>
+                <w:color w:val="000000" w:themeColor="text1"/>
+                <w:sz w:val="24"/>
+                <w:szCs w:val="24"/>
+              </w:rPr>
+            </w:pPr>
+            <w:r>
+              <w:rPr>
+                <w:b/>
+                <w:color w:val="000000" w:themeColor="text1"/>
+                <w:sz w:val="24"/>
+                <w:szCs w:val="24"/>
+              </w:rPr>
+              <w:t>Fagbetegnelse:</w:t>
+            </w:r>
+          </w:p>
+          <w:p>
+            <w:pPr>
+              <w:rPr>
+                <w:b/>
+                <w:color w:val="000000" w:themeColor="text1"/>
+                <w:sz w:val="24"/>
+                <w:szCs w:val="24"/>
+              </w:rPr>
+            </w:pPr>
+          </w:p>
+          <w:p>
+            <w:pPr>
+              <w:rPr>
+                <w:b/>
+                <w:color w:val="000000" w:themeColor="text1"/>
+                <w:sz w:val="24"/>
+                <w:szCs w:val="24"/>
+              </w:rPr>
+            </w:pPr>
+          </w:p>
+          <w:p>
+            <w:pPr>
+              <w:rPr>
+                <w:b/>
+                <w:color w:val="000000" w:themeColor="text1"/>
+                <w:sz w:val="24"/>
+                <w:szCs w:val="24"/>
+              </w:rPr>
+            </w:pPr>
+          </w:p>
+          <w:p>
+            <w:pPr>
+              <w:rPr>
+                <w:b/>
+                <w:color w:val="000000" w:themeColor="text1"/>
+                <w:sz w:val="24"/>
+                <w:szCs w:val="24"/>
+              </w:rPr>
+            </w:pPr>
+          </w:p>
+          <w:p>
+            <w:pPr>
+              <w:rPr>
+                <w:b/>
+                <w:color w:val="000000" w:themeColor="text1"/>
+                <w:sz w:val="24"/>
+                <w:szCs w:val="24"/>
+              </w:rPr>
+            </w:pPr>
+            <w:r>
+              <w:rPr>
+                <w:b/>
+                <w:color w:val="000000" w:themeColor="text1"/>
+                <w:sz w:val="24"/>
+                <w:szCs w:val="24"/>
+              </w:rPr>
+              <w:t>PJ2100</w:t>
+            </w:r>
+          </w:p>
+        </w:tc>
+        <w:tc>
+          <w:tcPr>
+            <w:tcW w:w="3541" w:type="dxa"/>
+            <w:gridSpan w:val="2"/>
+          </w:tcPr>
+          <w:p>
+            <w:pPr>
+              <w:rPr>
+                <w:b/>
+                <w:color w:val="000000" w:themeColor="text1"/>
+                <w:sz w:val="24"/>
+                <w:szCs w:val="24"/>
+              </w:rPr>
+            </w:pPr>
+            <w:r>
+              <w:rPr>
+                <w:b/>
+                <w:color w:val="000000" w:themeColor="text1"/>
+                <w:sz w:val="24"/>
+                <w:szCs w:val="24"/>
+              </w:rPr>
+              <w:t>Gruppenummer:</w:t>
+            </w:r>
+          </w:p>
+          <w:p>
+            <w:pPr>
+              <w:jc w:val="center"/>
+              <w:rPr>
+                <w:b/>
+                <w:color w:val="000000" w:themeColor="text1"/>
+                <w:sz w:val="36"/>
+                <w:szCs w:val="36"/>
+              </w:rPr>
+            </w:pPr>
+            <w:r>
+              <w:rPr>
+                <w:b/>
+                <w:color w:val="000000" w:themeColor="text1"/>
+                <w:sz w:val="36"/>
+                <w:szCs w:val="36"/>
+              </w:rPr>
+              <w:t>Gruppe 29</w:t>
+            </w:r>
+          </w:p>
+        </w:tc>
+        <w:tc>
+          <w:tcPr>
+            <w:tcW w:w="3814" w:type="dxa"/>
+            <w:gridSpan w:val="4"/>
+            <w:vMerge w:val="restart"/>
+          </w:tcPr>
+          <w:p>
+            <w:pPr>
+              <w:rPr>
+                <w:b/>
+                <w:color w:val="000000" w:themeColor="text1"/>
+                <w:sz w:val="24"/>
+                <w:szCs w:val="24"/>
+              </w:rPr>
+            </w:pPr>
+            <w:r>
+              <w:rPr>
+                <w:b/>
+                <w:color w:val="000000" w:themeColor="text1"/>
+                <w:sz w:val="24"/>
+                <w:szCs w:val="24"/>
+              </w:rPr>
+              <w:t>Innleveringsdato:</w:t>
+            </w:r>
+          </w:p>
+          <w:p>
+            <w:pPr>
+              <w:jc w:val="center"/>
+              <w:rPr>
+                <w:b/>
+                <w:color w:val="000000" w:themeColor="text1"/>
+                <w:sz w:val="24"/>
+                <w:szCs w:val="24"/>
+              </w:rPr>
+            </w:pPr>
+          </w:p>
+          <w:p>
+            <w:pPr>
+              <w:jc w:val="center"/>
+              <w:rPr>
+                <w:b/>
+                <w:color w:val="000000" w:themeColor="text1"/>
+                <w:sz w:val="24"/>
+                <w:szCs w:val="24"/>
+              </w:rPr>
+            </w:pPr>
+          </w:p>
+          <w:p>
+            <w:pPr>
+              <w:jc w:val="center"/>
+              <w:rPr>
+                <w:b/>
+                <w:color w:val="000000" w:themeColor="text1"/>
+                <w:sz w:val="24"/>
+                <w:szCs w:val="24"/>
+              </w:rPr>
+            </w:pPr>
+          </w:p>
+          <w:p>
+            <w:pPr>
+              <w:jc w:val="center"/>
+              <w:rPr>
+                <w:b/>
+                <w:color w:val="000000" w:themeColor="text1"/>
+                <w:sz w:val="24"/>
+                <w:szCs w:val="24"/>
+              </w:rPr>
+            </w:pPr>
+          </w:p>
+          <w:p>
+            <w:pPr>
+              <w:jc w:val="center"/>
+              <w:rPr>
+                <w:b/>
+                <w:color w:val="000000" w:themeColor="text1"/>
+                <w:sz w:val="24"/>
+                <w:szCs w:val="24"/>
+              </w:rPr>
+            </w:pPr>
+            <w:r>
+              <w:rPr>
+                <w:b/>
+                <w:color w:val="000000" w:themeColor="text1"/>
+                <w:sz w:val="24"/>
+                <w:szCs w:val="24"/>
+              </w:rPr>
+              <w:t>13.03.2015</w:t>
+            </w:r>
+          </w:p>
+        </w:tc>
+      </w:tr>
+      <w:tr>
+        <w:trPr>
+          <w:trHeight w:val="968"/>
+        </w:trPr>
+        <w:tc>
+          <w:tcPr>
+            <w:tcW w:w="2093" w:type="dxa"/>
+            <w:vMerge/>
+          </w:tcPr>
+          <w:p>
+            <w:pPr>
+              <w:rPr>
+                <w:b/>
+                <w:color w:val="4F81BD" w:themeColor="accent1"/>
+                <w:sz w:val="36"/>
+                <w:szCs w:val="36"/>
+              </w:rPr>
+            </w:pPr>
+          </w:p>
+        </w:tc>
+        <w:tc>
+          <w:tcPr>
+            <w:tcW w:w="3541" w:type="dxa"/>
+            <w:gridSpan w:val="2"/>
+          </w:tcPr>
+          <w:p>
+            <w:pPr>
+              <w:rPr>
+                <w:b/>
+                <w:color w:val="000000" w:themeColor="text1"/>
+                <w:sz w:val="24"/>
+                <w:szCs w:val="24"/>
+              </w:rPr>
+            </w:pPr>
+            <w:r>
+              <w:rPr>
+                <w:b/>
+                <w:color w:val="000000" w:themeColor="text1"/>
+                <w:sz w:val="24"/>
+                <w:szCs w:val="24"/>
+              </w:rPr>
+              <w:t>Tittel norsk:</w:t>
+            </w:r>
+          </w:p>
+          <w:p>
+            <w:pPr>
+              <w:jc w:val="center"/>
+              <w:rPr>
+                <w:b/>
+                <w:color w:val="000000" w:themeColor="text1"/>
+                <w:sz w:val="24"/>
+                <w:szCs w:val="24"/>
+              </w:rPr>
+            </w:pPr>
+            <w:r>
+              <w:rPr>
+                <w:b/>
+                <w:color w:val="000000" w:themeColor="text1"/>
+                <w:sz w:val="24"/>
+                <w:szCs w:val="24"/>
+              </w:rPr>
+              <w:t>Iterativt webprosjekt</w:t>
+            </w:r>
+          </w:p>
+        </w:tc>
+        <w:tc>
+          <w:tcPr>
+            <w:tcW w:w="3814" w:type="dxa"/>
+            <w:gridSpan w:val="4"/>
+            <w:vMerge/>
+          </w:tcPr>
+          <w:p>
+            <w:pPr>
+              <w:rPr>
+                <w:b/>
+                <w:color w:val="4F81BD" w:themeColor="accent1"/>
+                <w:sz w:val="36"/>
+                <w:szCs w:val="36"/>
+              </w:rPr>
+            </w:pPr>
+          </w:p>
+        </w:tc>
+      </w:tr>
+      <w:tr>
+        <w:trPr>
+          <w:trHeight w:val="1103"/>
+        </w:trPr>
+        <w:tc>
+          <w:tcPr>
+            <w:tcW w:w="2093" w:type="dxa"/>
+            <w:vMerge/>
+          </w:tcPr>
+          <w:p>
+            <w:pPr>
+              <w:rPr>
+                <w:b/>
+                <w:color w:val="4F81BD" w:themeColor="accent1"/>
+                <w:sz w:val="36"/>
+                <w:szCs w:val="36"/>
+              </w:rPr>
+            </w:pPr>
+          </w:p>
+        </w:tc>
+        <w:tc>
+          <w:tcPr>
+            <w:tcW w:w="3541" w:type="dxa"/>
+            <w:gridSpan w:val="2"/>
+          </w:tcPr>
+          <w:p>
+            <w:pPr>
+              <w:rPr>
+                <w:b/>
+                <w:color w:val="000000" w:themeColor="text1"/>
+                <w:sz w:val="24"/>
+                <w:szCs w:val="24"/>
+              </w:rPr>
+            </w:pPr>
+            <w:r>
+              <w:rPr>
+                <w:b/>
+                <w:color w:val="000000" w:themeColor="text1"/>
+                <w:sz w:val="24"/>
+                <w:szCs w:val="24"/>
+              </w:rPr>
+              <w:t>Tittel engelsk</w:t>
+            </w:r>
+          </w:p>
+          <w:p>
+            <w:pPr>
+              <w:jc w:val="center"/>
+              <w:rPr>
+                <w:b/>
+                <w:color w:val="000000" w:themeColor="text1"/>
+                <w:sz w:val="24"/>
+                <w:szCs w:val="24"/>
+              </w:rPr>
+            </w:pPr>
+            <w:r>
+              <w:rPr>
+                <w:b/>
+                <w:color w:val="000000" w:themeColor="text1"/>
+                <w:sz w:val="24"/>
+                <w:szCs w:val="24"/>
+              </w:rPr>
+              <w:t>iteratively Web Project</w:t>
+            </w:r>
+          </w:p>
+        </w:tc>
+        <w:tc>
+          <w:tcPr>
+            <w:tcW w:w="3814" w:type="dxa"/>
+            <w:gridSpan w:val="4"/>
+            <w:vMerge/>
+          </w:tcPr>
+          <w:p>
+            <w:pPr>
+              <w:rPr>
+                <w:b/>
+                <w:color w:val="4F81BD" w:themeColor="accent1"/>
+                <w:sz w:val="36"/>
+                <w:szCs w:val="36"/>
+              </w:rPr>
+            </w:pPr>
+          </w:p>
+        </w:tc>
+      </w:tr>
+      <w:tr>
+        <w:tc>
+          <w:tcPr>
+            <w:tcW w:w="2093" w:type="dxa"/>
+          </w:tcPr>
+          <w:p>
+            <w:pPr>
+              <w:rPr>
+                <w:b/>
+                <w:color w:val="000000" w:themeColor="text1"/>
+                <w:sz w:val="24"/>
+                <w:szCs w:val="24"/>
+              </w:rPr>
+            </w:pPr>
+            <w:r>
+              <w:rPr>
+                <w:b/>
+                <w:color w:val="000000" w:themeColor="text1"/>
+                <w:sz w:val="24"/>
+                <w:szCs w:val="24"/>
+              </w:rPr>
+              <w:t>Semester:</w:t>
+            </w:r>
+          </w:p>
+          <w:p>
+            <w:pPr>
+              <w:jc w:val="center"/>
+              <w:rPr>
+                <w:b/>
+                <w:color w:val="000000" w:themeColor="text1"/>
+                <w:sz w:val="36"/>
+                <w:szCs w:val="36"/>
+              </w:rPr>
+            </w:pPr>
+            <w:r>
+              <w:rPr>
+                <w:b/>
+                <w:color w:val="000000" w:themeColor="text1"/>
+                <w:sz w:val="36"/>
+                <w:szCs w:val="36"/>
+              </w:rPr>
+              <w:t>2</w:t>
+            </w:r>
+          </w:p>
+        </w:tc>
+        <w:tc>
+          <w:tcPr>
+            <w:tcW w:w="3541" w:type="dxa"/>
+            <w:gridSpan w:val="2"/>
+          </w:tcPr>
+          <w:p>
+            <w:pPr>
+              <w:rPr>
+                <w:b/>
+                <w:color w:val="000000" w:themeColor="text1"/>
+                <w:sz w:val="24"/>
+                <w:szCs w:val="24"/>
+              </w:rPr>
+            </w:pPr>
+            <w:r>
+              <w:rPr>
+                <w:b/>
+                <w:color w:val="000000" w:themeColor="text1"/>
+                <w:sz w:val="24"/>
+                <w:szCs w:val="24"/>
+              </w:rPr>
+              <w:t>Eventuell oppdragsgiver:</w:t>
+            </w:r>
+          </w:p>
+          <w:p>
+            <w:pPr>
+              <w:jc w:val="center"/>
+              <w:rPr>
+                <w:b/>
+                <w:color w:val="000000" w:themeColor="text1"/>
+                <w:sz w:val="36"/>
+                <w:szCs w:val="36"/>
+              </w:rPr>
+            </w:pPr>
+            <w:r>
+              <w:rPr>
+                <w:b/>
+                <w:color w:val="000000" w:themeColor="text1"/>
+                <w:sz w:val="36"/>
+                <w:szCs w:val="36"/>
+              </w:rPr>
+              <w:t>Westerdals ACT</w:t>
+            </w:r>
+          </w:p>
+        </w:tc>
+        <w:tc>
+          <w:tcPr>
+            <w:tcW w:w="3814" w:type="dxa"/>
+            <w:gridSpan w:val="4"/>
+          </w:tcPr>
+          <w:p>
+            <w:pPr>
+              <w:rPr>
+                <w:b/>
+                <w:color w:val="000000" w:themeColor="text1"/>
+                <w:sz w:val="24"/>
+                <w:szCs w:val="24"/>
+              </w:rPr>
+            </w:pPr>
+            <w:r>
+              <w:rPr>
+                <w:b/>
+                <w:color w:val="000000" w:themeColor="text1"/>
+                <w:sz w:val="24"/>
+                <w:szCs w:val="24"/>
+              </w:rPr>
+              <w:t xml:space="preserve">Antall sider: </w:t>
+            </w:r>
+          </w:p>
+          <w:p>
+            <w:pPr>
+              <w:rPr>
+                <w:b/>
+                <w:color w:val="000000" w:themeColor="text1"/>
+                <w:sz w:val="24"/>
+                <w:szCs w:val="24"/>
+              </w:rPr>
+            </w:pPr>
+            <w:r>
+              <w:rPr>
+                <w:b/>
+                <w:color w:val="000000" w:themeColor="text1"/>
+                <w:sz w:val="24"/>
+                <w:szCs w:val="24"/>
+              </w:rPr>
+              <w:t xml:space="preserve">Antall ord: </w:t>
+            </w:r>
+          </w:p>
+        </w:tc>
+      </w:tr>
+      <w:tr>
+        <w:tc>
+          <w:tcPr>
+            <w:tcW w:w="9448" w:type="dxa"/>
+            <w:gridSpan w:val="7"/>
+          </w:tcPr>
+          <w:p>
+            <w:pPr>
+              <w:rPr>
+                <w:b/>
+                <w:color w:val="000000" w:themeColor="text1"/>
+                <w:sz w:val="24"/>
+                <w:szCs w:val="24"/>
+              </w:rPr>
+            </w:pPr>
+            <w:r>
+              <w:rPr>
+                <w:b/>
+                <w:color w:val="000000" w:themeColor="text1"/>
+                <w:sz w:val="24"/>
+                <w:szCs w:val="24"/>
+              </w:rPr>
+              <w:t>Casetekst:</w:t>
+            </w:r>
+          </w:p>
+          <w:p>
+            <w:pPr>
+              <w:rPr>
+                <w:b/>
+                <w:color w:val="000000" w:themeColor="text1"/>
+                <w:sz w:val="24"/>
+                <w:szCs w:val="24"/>
+              </w:rPr>
+            </w:pPr>
+          </w:p>
+          <w:p>
+            <w:pPr>
+              <w:rPr>
+                <w:color w:val="000000" w:themeColor="text1"/>
+                <w:sz w:val="24"/>
+                <w:szCs w:val="24"/>
+              </w:rPr>
+            </w:pPr>
+            <w:r>
+              <w:rPr>
+                <w:color w:val="000000" w:themeColor="text1"/>
+                <w:sz w:val="24"/>
+                <w:szCs w:val="24"/>
+              </w:rPr>
+              <w:t xml:space="preserve">Det skal lages en løsning (prototype) for å booke grupperom i CK32. Rommene kan </w:t>
+            </w:r>
+          </w:p>
+          <w:p>
+            <w:pPr>
+              <w:rPr>
+                <w:color w:val="000000" w:themeColor="text1"/>
+                <w:sz w:val="24"/>
+                <w:szCs w:val="24"/>
+              </w:rPr>
+            </w:pPr>
+            <w:r>
+              <w:rPr>
+                <w:color w:val="000000" w:themeColor="text1"/>
+                <w:sz w:val="24"/>
+                <w:szCs w:val="24"/>
+              </w:rPr>
+              <w:t xml:space="preserve">være for 2, 3 eller 4 studenter. Det skal også kunne bookes rom med og uten </w:t>
+            </w:r>
+          </w:p>
+          <w:p>
+            <w:pPr>
+              <w:rPr>
+                <w:color w:val="000000" w:themeColor="text1"/>
+                <w:sz w:val="24"/>
+                <w:szCs w:val="24"/>
+              </w:rPr>
+            </w:pPr>
+            <w:proofErr w:type="spellStart"/>
+            <w:r>
+              <w:rPr>
+                <w:color w:val="000000" w:themeColor="text1"/>
+                <w:sz w:val="24"/>
+                <w:szCs w:val="24"/>
+              </w:rPr>
+              <w:t>prosjektor</w:t>
+            </w:r>
+            <w:proofErr w:type="spellEnd"/>
+            <w:r>
+              <w:rPr>
+                <w:color w:val="000000" w:themeColor="text1"/>
+                <w:sz w:val="24"/>
+                <w:szCs w:val="24"/>
+              </w:rPr>
+              <w:t xml:space="preserve">. Løsningen (prototypen) skal kun ha enkel databasefunksjonalitet som </w:t>
+            </w:r>
+          </w:p>
+          <w:p>
+            <w:pPr>
+              <w:rPr>
+                <w:color w:val="000000" w:themeColor="text1"/>
+                <w:sz w:val="24"/>
+                <w:szCs w:val="24"/>
+              </w:rPr>
+            </w:pPr>
+            <w:r>
+              <w:rPr>
+                <w:color w:val="000000" w:themeColor="text1"/>
+                <w:sz w:val="24"/>
+                <w:szCs w:val="24"/>
+              </w:rPr>
+              <w:t xml:space="preserve">realiseres. Det er tillatt med maksimalt fire PHP-funksjoner som jobber mot </w:t>
+            </w:r>
+          </w:p>
+          <w:p>
+            <w:pPr>
+              <w:rPr>
+                <w:color w:val="000000" w:themeColor="text1"/>
+                <w:sz w:val="24"/>
+                <w:szCs w:val="24"/>
+              </w:rPr>
+            </w:pPr>
+            <w:r>
+              <w:rPr>
+                <w:color w:val="000000" w:themeColor="text1"/>
+                <w:sz w:val="24"/>
+                <w:szCs w:val="24"/>
+              </w:rPr>
+              <w:t>databasen. Ellers er det fritt for å legge til funksjonalitet på andre måter i løsningen.</w:t>
+            </w:r>
+          </w:p>
+          <w:p>
+            <w:pPr>
+              <w:rPr>
+                <w:color w:val="000000" w:themeColor="text1"/>
+                <w:sz w:val="24"/>
+                <w:szCs w:val="24"/>
+              </w:rPr>
+            </w:pPr>
+            <w:r>
+              <w:rPr>
+                <w:color w:val="000000" w:themeColor="text1"/>
+                <w:sz w:val="24"/>
+                <w:szCs w:val="24"/>
+              </w:rPr>
+              <w:t xml:space="preserve">Løsningen (systemet) skal være utformet slik at brukerne lett finner frem og opplever </w:t>
+            </w:r>
+          </w:p>
+          <w:p>
+            <w:pPr>
+              <w:rPr>
+                <w:color w:val="000000" w:themeColor="text1"/>
+                <w:sz w:val="24"/>
+                <w:szCs w:val="24"/>
+              </w:rPr>
+            </w:pPr>
+            <w:r>
+              <w:rPr>
+                <w:color w:val="000000" w:themeColor="text1"/>
+                <w:sz w:val="24"/>
+                <w:szCs w:val="24"/>
+              </w:rPr>
+              <w:t>siden(e) som nyttige, interessante og spennende.</w:t>
+            </w:r>
+          </w:p>
+          <w:p>
+            <w:pPr>
+              <w:rPr>
+                <w:b/>
+                <w:color w:val="000000" w:themeColor="text1"/>
+                <w:sz w:val="24"/>
+                <w:szCs w:val="24"/>
+              </w:rPr>
+            </w:pPr>
+          </w:p>
+          <w:p>
+            <w:pPr>
+              <w:rPr>
+                <w:b/>
+                <w:color w:val="000000" w:themeColor="text1"/>
+                <w:sz w:val="24"/>
+                <w:szCs w:val="24"/>
+              </w:rPr>
+            </w:pPr>
+          </w:p>
+        </w:tc>
+      </w:tr>
+      <w:tr>
+        <w:trPr>
+          <w:trHeight w:val="70"/>
+        </w:trPr>
+        <w:tc>
+          <w:tcPr>
+            <w:tcW w:w="9448" w:type="dxa"/>
+            <w:gridSpan w:val="7"/>
+          </w:tcPr>
+          <w:p>
+            <w:pPr>
+              <w:rPr>
+                <w:color w:val="000000" w:themeColor="text1"/>
+                <w:sz w:val="24"/>
+                <w:szCs w:val="24"/>
+              </w:rPr>
+            </w:pPr>
+            <w:r>
+              <w:rPr>
+                <w:b/>
+                <w:color w:val="000000" w:themeColor="text1"/>
+                <w:sz w:val="24"/>
+                <w:szCs w:val="24"/>
+              </w:rPr>
+              <w:t>Gruppemedlemmer:</w:t>
+            </w:r>
+          </w:p>
+        </w:tc>
+      </w:tr>
+      <w:tr>
+        <w:trPr>
+          <w:trHeight w:val="422"/>
+        </w:trPr>
+        <w:tc>
+          <w:tcPr>
+            <w:tcW w:w="3149" w:type="dxa"/>
+            <w:gridSpan w:val="2"/>
+          </w:tcPr>
+          <w:p>
+            <w:pPr>
+              <w:rPr>
+                <w:b/>
+                <w:color w:val="000000" w:themeColor="text1"/>
+                <w:sz w:val="24"/>
+                <w:szCs w:val="24"/>
+              </w:rPr>
+            </w:pPr>
+            <w:r>
+              <w:rPr>
+                <w:b/>
+                <w:color w:val="000000" w:themeColor="text1"/>
+                <w:sz w:val="24"/>
+                <w:szCs w:val="24"/>
+              </w:rPr>
+              <w:t>Navn:</w:t>
+            </w:r>
+          </w:p>
+        </w:tc>
+        <w:tc>
+          <w:tcPr>
+            <w:tcW w:w="3149" w:type="dxa"/>
+            <w:gridSpan w:val="2"/>
+          </w:tcPr>
+          <w:p>
+            <w:pPr>
+              <w:rPr>
+                <w:b/>
+                <w:color w:val="000000" w:themeColor="text1"/>
+                <w:sz w:val="24"/>
+                <w:szCs w:val="24"/>
+              </w:rPr>
+            </w:pPr>
+            <w:r>
+              <w:rPr>
+                <w:b/>
+                <w:color w:val="000000" w:themeColor="text1"/>
+                <w:sz w:val="24"/>
+                <w:szCs w:val="24"/>
+              </w:rPr>
+              <w:t>Studentnummer:</w:t>
+            </w:r>
+          </w:p>
+        </w:tc>
+        <w:tc>
+          <w:tcPr>
+            <w:tcW w:w="3150" w:type="dxa"/>
+            <w:gridSpan w:val="3"/>
+          </w:tcPr>
+          <w:p>
+            <w:pPr>
+              <w:rPr>
+                <w:b/>
+                <w:color w:val="000000" w:themeColor="text1"/>
+                <w:sz w:val="24"/>
+                <w:szCs w:val="24"/>
+              </w:rPr>
+            </w:pPr>
+            <w:r>
+              <w:rPr>
+                <w:b/>
+                <w:color w:val="000000" w:themeColor="text1"/>
+                <w:sz w:val="24"/>
+                <w:szCs w:val="24"/>
+              </w:rPr>
+              <w:t>Signatur:</w:t>
+            </w:r>
+          </w:p>
+        </w:tc>
+      </w:tr>
+      <w:tr>
+        <w:trPr>
+          <w:trHeight w:val="414"/>
+        </w:trPr>
+        <w:tc>
+          <w:tcPr>
+            <w:tcW w:w="3149" w:type="dxa"/>
+            <w:gridSpan w:val="2"/>
+          </w:tcPr>
+          <w:p>
+            <w:pPr>
+              <w:rPr>
+                <w:color w:val="000000" w:themeColor="text1"/>
+                <w:sz w:val="24"/>
+                <w:szCs w:val="24"/>
+              </w:rPr>
+            </w:pPr>
+            <w:r>
+              <w:rPr>
+                <w:color w:val="000000" w:themeColor="text1"/>
+                <w:sz w:val="24"/>
+                <w:szCs w:val="24"/>
+              </w:rPr>
+              <w:t>Jørgen Vik</w:t>
+            </w:r>
+          </w:p>
+        </w:tc>
+        <w:tc>
+          <w:tcPr>
+            <w:tcW w:w="3149" w:type="dxa"/>
+            <w:gridSpan w:val="2"/>
+          </w:tcPr>
+          <w:p>
+            <w:pPr>
+              <w:rPr>
+                <w:b/>
+                <w:color w:val="000000" w:themeColor="text1"/>
+                <w:sz w:val="24"/>
+                <w:szCs w:val="24"/>
+              </w:rPr>
+            </w:pPr>
+          </w:p>
+        </w:tc>
+        <w:tc>
+          <w:tcPr>
+            <w:tcW w:w="3150" w:type="dxa"/>
+            <w:gridSpan w:val="3"/>
+          </w:tcPr>
+          <w:p>
+            <w:pPr>
+              <w:rPr>
+                <w:b/>
+                <w:color w:val="000000" w:themeColor="text1"/>
+                <w:sz w:val="24"/>
+                <w:szCs w:val="24"/>
+              </w:rPr>
+            </w:pPr>
+          </w:p>
+        </w:tc>
+      </w:tr>
+      <w:tr>
+        <w:trPr>
+          <w:trHeight w:val="420"/>
+        </w:trPr>
+        <w:tc>
+          <w:tcPr>
+            <w:tcW w:w="3149" w:type="dxa"/>
+            <w:gridSpan w:val="2"/>
+          </w:tcPr>
+          <w:p>
+            <w:pPr>
+              <w:rPr>
+                <w:color w:val="000000" w:themeColor="text1"/>
+                <w:sz w:val="24"/>
+                <w:szCs w:val="24"/>
+              </w:rPr>
+            </w:pPr>
+            <w:hyperlink r:id="rId5" w:history="1">
+              <w:proofErr w:type="spellStart"/>
+              <w:r>
+                <w:rPr>
+                  <w:rStyle w:val="Hyperkobling"/>
+                  <w:rFonts w:ascii="Helvetica" w:hAnsi="Helvetica"/>
+                  <w:bCs/>
+                  <w:color w:val="000000" w:themeColor="text1"/>
+                  <w:sz w:val="19"/>
+                  <w:szCs w:val="19"/>
+                  <w:shd w:val="clear" w:color="auto" w:fill="FFFFFF"/>
+                </w:rPr>
+                <w:t>Eino</w:t>
+              </w:r>
+              <w:proofErr w:type="spellEnd"/>
+              <w:r>
+                <w:rPr>
+                  <w:rStyle w:val="Hyperkobling"/>
+                  <w:rFonts w:ascii="Helvetica" w:hAnsi="Helvetica"/>
+                  <w:bCs/>
+                  <w:color w:val="000000" w:themeColor="text1"/>
+                  <w:sz w:val="19"/>
+                  <w:szCs w:val="19"/>
+                  <w:shd w:val="clear" w:color="auto" w:fill="FFFFFF"/>
+                </w:rPr>
+                <w:t xml:space="preserve"> Andre </w:t>
+              </w:r>
+              <w:proofErr w:type="spellStart"/>
+              <w:r>
+                <w:rPr>
+                  <w:rStyle w:val="Hyperkobling"/>
+                  <w:rFonts w:ascii="Helvetica" w:hAnsi="Helvetica"/>
+                  <w:bCs/>
+                  <w:color w:val="000000" w:themeColor="text1"/>
+                  <w:sz w:val="19"/>
+                  <w:szCs w:val="19"/>
+                  <w:shd w:val="clear" w:color="auto" w:fill="FFFFFF"/>
+                </w:rPr>
+                <w:t>Kværne</w:t>
+              </w:r>
+              <w:proofErr w:type="spellEnd"/>
+              <w:r>
+                <w:rPr>
+                  <w:rStyle w:val="Hyperkobling"/>
+                  <w:rFonts w:ascii="Helvetica" w:hAnsi="Helvetica"/>
+                  <w:bCs/>
+                  <w:color w:val="000000" w:themeColor="text1"/>
+                  <w:sz w:val="19"/>
+                  <w:szCs w:val="19"/>
+                  <w:shd w:val="clear" w:color="auto" w:fill="FFFFFF"/>
+                </w:rPr>
+                <w:t xml:space="preserve"> </w:t>
+              </w:r>
+              <w:proofErr w:type="spellStart"/>
+              <w:r>
+                <w:rPr>
+                  <w:rStyle w:val="Hyperkobling"/>
+                  <w:rFonts w:ascii="Helvetica" w:hAnsi="Helvetica"/>
+                  <w:bCs/>
+                  <w:color w:val="000000" w:themeColor="text1"/>
+                  <w:sz w:val="19"/>
+                  <w:szCs w:val="19"/>
+                  <w:shd w:val="clear" w:color="auto" w:fill="FFFFFF"/>
+                </w:rPr>
+                <w:t>Nøsterud</w:t>
+              </w:r>
+              <w:proofErr w:type="spellEnd"/>
+            </w:hyperlink>
+          </w:p>
+        </w:tc>
+        <w:tc>
+          <w:tcPr>
+            <w:tcW w:w="3149" w:type="dxa"/>
+            <w:gridSpan w:val="2"/>
+          </w:tcPr>
+          <w:p>
+            <w:pPr>
+              <w:rPr>
+                <w:b/>
+                <w:color w:val="000000" w:themeColor="text1"/>
+                <w:sz w:val="24"/>
+                <w:szCs w:val="24"/>
+              </w:rPr>
+            </w:pPr>
+          </w:p>
+        </w:tc>
+        <w:tc>
+          <w:tcPr>
+            <w:tcW w:w="3150" w:type="dxa"/>
+            <w:gridSpan w:val="3"/>
+          </w:tcPr>
+          <w:p>
+            <w:pPr>
+              <w:rPr>
+                <w:b/>
+                <w:color w:val="000000" w:themeColor="text1"/>
+                <w:sz w:val="24"/>
+                <w:szCs w:val="24"/>
+              </w:rPr>
+            </w:pPr>
+          </w:p>
+        </w:tc>
+      </w:tr>
+      <w:tr>
+        <w:trPr>
+          <w:trHeight w:val="422"/>
+        </w:trPr>
+        <w:tc>
+          <w:tcPr>
+            <w:tcW w:w="3149" w:type="dxa"/>
+            <w:gridSpan w:val="2"/>
+          </w:tcPr>
+          <w:p>
+            <w:pPr>
+              <w:rPr>
+                <w:color w:val="000000" w:themeColor="text1"/>
+                <w:sz w:val="24"/>
+                <w:szCs w:val="24"/>
+              </w:rPr>
+            </w:pPr>
+            <w:hyperlink r:id="rId6" w:history="1">
+              <w:r>
+                <w:rPr>
+                  <w:rStyle w:val="Hyperkobling"/>
+                  <w:rFonts w:ascii="Helvetica" w:hAnsi="Helvetica"/>
+                  <w:bCs/>
+                  <w:color w:val="000000" w:themeColor="text1"/>
+                  <w:sz w:val="19"/>
+                  <w:szCs w:val="19"/>
+                  <w:shd w:val="clear" w:color="auto" w:fill="FFFFFF"/>
+                </w:rPr>
+                <w:t>Daniel Hansen</w:t>
+              </w:r>
+            </w:hyperlink>
+          </w:p>
+        </w:tc>
+        <w:tc>
+          <w:tcPr>
+            <w:tcW w:w="3149" w:type="dxa"/>
+            <w:gridSpan w:val="2"/>
+          </w:tcPr>
+          <w:p>
+            <w:pPr>
+              <w:rPr>
+                <w:b/>
+                <w:color w:val="000000" w:themeColor="text1"/>
+                <w:sz w:val="24"/>
+                <w:szCs w:val="24"/>
+              </w:rPr>
+            </w:pPr>
+          </w:p>
+        </w:tc>
+        <w:tc>
+          <w:tcPr>
+            <w:tcW w:w="3150" w:type="dxa"/>
+            <w:gridSpan w:val="3"/>
+          </w:tcPr>
+          <w:p>
+            <w:pPr>
+              <w:rPr>
+                <w:b/>
+                <w:color w:val="000000" w:themeColor="text1"/>
+                <w:sz w:val="24"/>
+                <w:szCs w:val="24"/>
+              </w:rPr>
+            </w:pPr>
+          </w:p>
+        </w:tc>
+      </w:tr>
+      <w:tr>
+        <w:trPr>
+          <w:trHeight w:val="414"/>
+        </w:trPr>
+        <w:tc>
+          <w:tcPr>
+            <w:tcW w:w="3149" w:type="dxa"/>
+            <w:gridSpan w:val="2"/>
+          </w:tcPr>
+          <w:p>
+            <w:pPr>
+              <w:rPr>
+                <w:color w:val="000000" w:themeColor="text1"/>
+                <w:sz w:val="24"/>
+                <w:szCs w:val="24"/>
+              </w:rPr>
+            </w:pPr>
+            <w:hyperlink r:id="rId7" w:history="1">
+              <w:r>
+                <w:rPr>
+                  <w:rStyle w:val="Hyperkobling"/>
+                  <w:rFonts w:ascii="Helvetica" w:hAnsi="Helvetica"/>
+                  <w:bCs/>
+                  <w:color w:val="000000" w:themeColor="text1"/>
+                  <w:sz w:val="19"/>
+                  <w:szCs w:val="19"/>
+                  <w:u w:val="none"/>
+                  <w:shd w:val="clear" w:color="auto" w:fill="FFFFFF"/>
+                </w:rPr>
+                <w:t xml:space="preserve">Kim-André </w:t>
+              </w:r>
+              <w:proofErr w:type="spellStart"/>
+              <w:r>
+                <w:rPr>
+                  <w:rStyle w:val="Hyperkobling"/>
+                  <w:rFonts w:ascii="Helvetica" w:hAnsi="Helvetica"/>
+                  <w:bCs/>
+                  <w:color w:val="000000" w:themeColor="text1"/>
+                  <w:sz w:val="19"/>
+                  <w:szCs w:val="19"/>
+                  <w:u w:val="none"/>
+                  <w:shd w:val="clear" w:color="auto" w:fill="FFFFFF"/>
+                </w:rPr>
+                <w:t>Ryuu</w:t>
+              </w:r>
+              <w:proofErr w:type="spellEnd"/>
+              <w:r>
+                <w:rPr>
+                  <w:rStyle w:val="Hyperkobling"/>
+                  <w:rFonts w:ascii="Helvetica" w:hAnsi="Helvetica"/>
+                  <w:bCs/>
+                  <w:color w:val="000000" w:themeColor="text1"/>
+                  <w:sz w:val="19"/>
+                  <w:szCs w:val="19"/>
+                  <w:u w:val="none"/>
+                  <w:shd w:val="clear" w:color="auto" w:fill="FFFFFF"/>
+                </w:rPr>
+                <w:t xml:space="preserve"> </w:t>
+              </w:r>
+              <w:proofErr w:type="spellStart"/>
+              <w:r>
+                <w:rPr>
+                  <w:rStyle w:val="Hyperkobling"/>
+                  <w:rFonts w:ascii="Helvetica" w:hAnsi="Helvetica"/>
+                  <w:bCs/>
+                  <w:color w:val="000000" w:themeColor="text1"/>
+                  <w:sz w:val="19"/>
+                  <w:szCs w:val="19"/>
+                  <w:u w:val="none"/>
+                  <w:shd w:val="clear" w:color="auto" w:fill="FFFFFF"/>
+                </w:rPr>
+                <w:t>Skukkestad</w:t>
+              </w:r>
+              <w:proofErr w:type="spellEnd"/>
+            </w:hyperlink>
+          </w:p>
+        </w:tc>
+        <w:tc>
+          <w:tcPr>
+            <w:tcW w:w="3149" w:type="dxa"/>
+            <w:gridSpan w:val="2"/>
+          </w:tcPr>
+          <w:p>
+            <w:pPr>
+              <w:rPr>
+                <w:b/>
+                <w:color w:val="000000" w:themeColor="text1"/>
+                <w:sz w:val="24"/>
+                <w:szCs w:val="24"/>
+              </w:rPr>
+            </w:pPr>
+          </w:p>
+        </w:tc>
+        <w:tc>
+          <w:tcPr>
+            <w:tcW w:w="3150" w:type="dxa"/>
+            <w:gridSpan w:val="3"/>
+          </w:tcPr>
+          <w:p>
+            <w:pPr>
+              <w:rPr>
+                <w:b/>
+                <w:color w:val="000000" w:themeColor="text1"/>
+                <w:sz w:val="24"/>
+                <w:szCs w:val="24"/>
+              </w:rPr>
+            </w:pPr>
+          </w:p>
+        </w:tc>
+      </w:tr>
+    </w:tbl>
+    <w:p>
+      <w:pPr>
+        <w:spacing w:after="0" w:line="240" w:lineRule="auto"/>
         <w:rPr>
           <w:b/>
           <w:color w:val="4F81BD" w:themeColor="accent1"/>
           <w:sz w:val="36"/>
           <w:szCs w:val="36"/>
         </w:rPr>
-        <w:t>Introduksjon</w:t>
-      </w:r>
-    </w:p>
-    <w:p>
-      <w:pPr>
-        <w:spacing w:after="0" w:line="240" w:lineRule="auto"/>
-        <w:rPr>
-          <w:b/>
-          <w:color w:val="4F81BD" w:themeColor="accent1"/>
-          <w:sz w:val="24"/>
-          <w:szCs w:val="24"/>
-        </w:rPr>
-      </w:pPr>
-    </w:p>
-    <w:p>
-      <w:pPr>
-        <w:spacing w:after="0" w:line="240" w:lineRule="auto"/>
-        <w:rPr>
-          <w:sz w:val="24"/>
-          <w:szCs w:val="24"/>
-        </w:rPr>
-      </w:pPr>
-      <w:r>
-        <w:rPr>
-          <w:sz w:val="24"/>
-          <w:szCs w:val="24"/>
-        </w:rPr>
-        <w:t>Følgende dokument tilhører gruppe 29 sin eksamensoppgave for iterativt webprosjekt (PJ211). Innholdet består av fullstendig dokumentasjon for prosjektet og er et flytende dokument som vil ha kontinuerlige oppdateringer for hver iterasjon av prosjektet.</w:t>
-      </w:r>
-    </w:p>
-    <w:p>
-      <w:pPr>
-        <w:spacing w:after="0" w:line="240" w:lineRule="auto"/>
-        <w:rPr>
-          <w:sz w:val="24"/>
-          <w:szCs w:val="24"/>
-        </w:rPr>
-      </w:pPr>
-    </w:p>
-    <w:p>
-      <w:pPr>
-        <w:spacing w:after="0" w:line="240" w:lineRule="auto"/>
-        <w:rPr>
-          <w:sz w:val="24"/>
-          <w:szCs w:val="24"/>
-        </w:rPr>
-      </w:pPr>
-    </w:p>
-    <w:p>
-      <w:pPr>
-        <w:spacing w:after="0" w:line="240" w:lineRule="auto"/>
-        <w:rPr>
-          <w:sz w:val="24"/>
-          <w:szCs w:val="24"/>
-        </w:rPr>
-      </w:pPr>
-    </w:p>
-    <w:p>
-      <w:pPr>
-        <w:spacing w:after="0" w:line="240" w:lineRule="auto"/>
-        <w:rPr>
-          <w:sz w:val="24"/>
-          <w:szCs w:val="24"/>
-        </w:rPr>
-      </w:pPr>
-    </w:p>
-    <w:p>
-      <w:pPr>
-        <w:spacing w:after="0" w:line="240" w:lineRule="auto"/>
-        <w:rPr>
-          <w:b/>
-          <w:color w:val="4F81BD" w:themeColor="accent1"/>
-          <w:sz w:val="24"/>
-          <w:szCs w:val="24"/>
-        </w:rPr>
-      </w:pPr>
-      <w:r>
+      </w:pPr>
+    </w:p>
+    <w:p>
+      <w:pPr>
+        <w:spacing w:after="0" w:line="240" w:lineRule="auto"/>
         <w:rPr>
           <w:b/>
           <w:color w:val="4F81BD" w:themeColor="accent1"/>
           <w:sz w:val="36"/>
           <w:szCs w:val="36"/>
         </w:rPr>
+      </w:pPr>
+    </w:p>
+    <w:p>
+      <w:pPr>
+        <w:spacing w:after="0" w:line="240" w:lineRule="auto"/>
+        <w:rPr>
+          <w:b/>
+          <w:color w:val="4F81BD" w:themeColor="accent1"/>
+          <w:sz w:val="36"/>
+          <w:szCs w:val="36"/>
+        </w:rPr>
+      </w:pPr>
+    </w:p>
+    <w:p>
+      <w:pPr>
+        <w:spacing w:after="0" w:line="240" w:lineRule="auto"/>
+        <w:rPr>
+          <w:b/>
+          <w:color w:val="4F81BD" w:themeColor="accent1"/>
+          <w:sz w:val="36"/>
+          <w:szCs w:val="36"/>
+        </w:rPr>
+      </w:pPr>
+    </w:p>
+    <w:p>
+      <w:pPr>
+        <w:spacing w:after="0" w:line="240" w:lineRule="auto"/>
+        <w:rPr>
+          <w:b/>
+          <w:color w:val="4F81BD" w:themeColor="accent1"/>
+          <w:sz w:val="36"/>
+          <w:szCs w:val="36"/>
+        </w:rPr>
+      </w:pPr>
+    </w:p>
+    <w:p>
+      <w:pPr>
+        <w:spacing w:after="0" w:line="240" w:lineRule="auto"/>
+        <w:rPr>
+          <w:b/>
+          <w:color w:val="4F81BD" w:themeColor="accent1"/>
+          <w:sz w:val="36"/>
+          <w:szCs w:val="36"/>
+        </w:rPr>
+      </w:pPr>
+    </w:p>
+    <w:p>
+      <w:pPr>
+        <w:spacing w:after="0" w:line="240" w:lineRule="auto"/>
+        <w:rPr>
+          <w:b/>
+          <w:color w:val="4F81BD" w:themeColor="accent1"/>
+          <w:sz w:val="24"/>
+          <w:szCs w:val="24"/>
+        </w:rPr>
+      </w:pPr>
+      <w:r>
+        <w:rPr>
+          <w:b/>
+          <w:color w:val="4F81BD" w:themeColor="accent1"/>
+          <w:sz w:val="36"/>
+          <w:szCs w:val="36"/>
+        </w:rPr>
+        <w:lastRenderedPageBreak/>
+        <w:t>Introduksjon</w:t>
+      </w:r>
+    </w:p>
+    <w:p>
+      <w:pPr>
+        <w:spacing w:after="0" w:line="240" w:lineRule="auto"/>
+        <w:rPr>
+          <w:b/>
+          <w:color w:val="4F81BD" w:themeColor="accent1"/>
+          <w:sz w:val="24"/>
+          <w:szCs w:val="24"/>
+        </w:rPr>
+      </w:pPr>
+    </w:p>
+    <w:p>
+      <w:pPr>
+        <w:spacing w:after="0" w:line="240" w:lineRule="auto"/>
+        <w:rPr>
+          <w:sz w:val="24"/>
+          <w:szCs w:val="24"/>
+        </w:rPr>
+      </w:pPr>
+      <w:r>
+        <w:rPr>
+          <w:sz w:val="24"/>
+          <w:szCs w:val="24"/>
+        </w:rPr>
+        <w:t>Følgende dokument tilhører gruppe 29 sin eksamensoppgave for iterativt webprosjekt (PJ211). Innholdet består av fullstendig dokumentasjon for prosjektet og er et flytende dokument som vil ha kontinuerlige oppdateringer for hver iterasjon av prosjektet.</w:t>
+      </w:r>
+    </w:p>
+    <w:p>
+      <w:pPr>
+        <w:spacing w:after="0" w:line="240" w:lineRule="auto"/>
+        <w:rPr>
+          <w:sz w:val="24"/>
+          <w:szCs w:val="24"/>
+        </w:rPr>
+      </w:pPr>
+    </w:p>
+    <w:p>
+      <w:pPr>
+        <w:spacing w:after="0" w:line="240" w:lineRule="auto"/>
+        <w:rPr>
+          <w:sz w:val="24"/>
+          <w:szCs w:val="24"/>
+        </w:rPr>
+      </w:pPr>
+    </w:p>
+    <w:p>
+      <w:pPr>
+        <w:spacing w:after="0" w:line="240" w:lineRule="auto"/>
+        <w:rPr>
+          <w:sz w:val="24"/>
+          <w:szCs w:val="24"/>
+        </w:rPr>
+      </w:pPr>
+    </w:p>
+    <w:p>
+      <w:pPr>
+        <w:spacing w:after="0" w:line="240" w:lineRule="auto"/>
+        <w:rPr>
+          <w:sz w:val="24"/>
+          <w:szCs w:val="24"/>
+        </w:rPr>
+      </w:pPr>
+    </w:p>
+    <w:p>
+      <w:pPr>
+        <w:spacing w:after="0" w:line="240" w:lineRule="auto"/>
+        <w:rPr>
+          <w:b/>
+          <w:color w:val="4F81BD" w:themeColor="accent1"/>
+          <w:sz w:val="24"/>
+          <w:szCs w:val="24"/>
+        </w:rPr>
+      </w:pPr>
+      <w:r>
+        <w:rPr>
+          <w:b/>
+          <w:color w:val="4F81BD" w:themeColor="accent1"/>
+          <w:sz w:val="36"/>
+          <w:szCs w:val="36"/>
+        </w:rPr>
         <w:t>Bakgrunn for prosjektet</w:t>
       </w:r>
     </w:p>
@@ -194,8 +1675,19 @@
           <w:sz w:val="24"/>
           <w:szCs w:val="24"/>
         </w:rPr>
-        <w:t>Westerdals – Oslo School of Arts, Communication and Technology</w:t>
-      </w:r>
+        <w:t xml:space="preserve">Westerdals – Oslo School of Arts, Communication and </w:t>
+      </w:r>
+      <w:proofErr w:type="spellStart"/>
+      <w:r>
+        <w:rPr>
+          <w:b/>
+          <w:color w:val="4F81BD" w:themeColor="accent1"/>
+          <w:sz w:val="24"/>
+          <w:szCs w:val="24"/>
+        </w:rPr>
+        <w:t>Technology</w:t>
+      </w:r>
+      <w:proofErr w:type="spellEnd"/>
       <w:r>
         <w:rPr>
           <w:sz w:val="24"/>
@@ -727,6 +2219,2226 @@
         </w:rPr>
         <w:t>Projektor (ja/nei)</w:t>
       </w:r>
+    </w:p>
+    <w:p>
+      <w:pPr>
+        <w:spacing w:after="0" w:line="240" w:lineRule="auto"/>
+        <w:rPr>
+          <w:sz w:val="24"/>
+          <w:szCs w:val="24"/>
+        </w:rPr>
+      </w:pPr>
+    </w:p>
+    <w:p>
+      <w:pPr>
+        <w:spacing w:after="0" w:line="240" w:lineRule="auto"/>
+        <w:rPr>
+          <w:sz w:val="24"/>
+          <w:szCs w:val="24"/>
+        </w:rPr>
+      </w:pPr>
+      <w:r>
+        <w:rPr>
+          <w:sz w:val="24"/>
+          <w:szCs w:val="24"/>
+        </w:rPr>
+        <w:t>Bruker vil da få en oppdatert oversikt over hvilken rom som er tilgjengelig ut i fra parametrene brukeren har satt.</w:t>
+      </w:r>
+      <w:r>
+        <w:rPr>
+          <w:sz w:val="24"/>
+          <w:szCs w:val="24"/>
+        </w:rPr>
+        <w:t xml:space="preserve"> Det vil også være en funksjon for å bekrefte bookingen, viss bookingen ikke bekreftes innen 15 min etter avsatt tid på reservasjonen vil rommet automatisk bli satt som ledig.</w:t>
+      </w:r>
+    </w:p>
+    <w:p>
+      <w:pPr>
+        <w:spacing w:after="0" w:line="240" w:lineRule="auto"/>
+        <w:rPr>
+          <w:sz w:val="24"/>
+          <w:szCs w:val="24"/>
+        </w:rPr>
+      </w:pPr>
+    </w:p>
+    <w:p>
+      <w:pPr>
+        <w:spacing w:after="0" w:line="240" w:lineRule="auto"/>
+        <w:rPr>
+          <w:b/>
+          <w:color w:val="4F81BD" w:themeColor="accent1"/>
+          <w:sz w:val="24"/>
+          <w:szCs w:val="24"/>
+        </w:rPr>
+      </w:pPr>
+      <w:r>
+        <w:rPr>
+          <w:sz w:val="24"/>
+          <w:szCs w:val="24"/>
+        </w:rPr>
+        <w:t xml:space="preserve">Løsningen er tiltent å være en oversiktelig og interaktiv oversikt med fokus på gruppe prosjekt hvor studenter på Westerdals ACT </w:t>
+      </w:r>
+      <w:r>
+        <w:rPr>
+          <w:sz w:val="24"/>
+          <w:szCs w:val="24"/>
+        </w:rPr>
+        <w:t xml:space="preserve">lett </w:t>
+      </w:r>
+      <w:r>
+        <w:rPr>
+          <w:sz w:val="24"/>
+          <w:szCs w:val="24"/>
+        </w:rPr>
+        <w:t xml:space="preserve">kan </w:t>
+      </w:r>
+      <w:r>
+        <w:rPr>
+          <w:sz w:val="24"/>
+          <w:szCs w:val="24"/>
+        </w:rPr>
+        <w:t xml:space="preserve">booke rom tiltenkt gruppearbeid. Definisjon og illustrasjon </w:t>
+      </w:r>
+      <w:r>
+        <w:rPr>
+          <w:sz w:val="24"/>
+          <w:szCs w:val="24"/>
+        </w:rPr>
+        <w:t xml:space="preserve">på løsningens design finner man under </w:t>
+      </w:r>
+      <w:r>
+        <w:rPr>
+          <w:b/>
+          <w:color w:val="4F81BD" w:themeColor="accent1"/>
+          <w:sz w:val="24"/>
+          <w:szCs w:val="24"/>
+        </w:rPr>
+        <w:t xml:space="preserve">Logisk design </w:t>
+      </w:r>
+      <w:r>
+        <w:rPr>
+          <w:sz w:val="24"/>
+          <w:szCs w:val="24"/>
+        </w:rPr>
+        <w:t xml:space="preserve">og </w:t>
+      </w:r>
+      <w:r>
+        <w:rPr>
+          <w:b/>
+          <w:color w:val="4F81BD" w:themeColor="accent1"/>
+          <w:sz w:val="24"/>
+          <w:szCs w:val="24"/>
+        </w:rPr>
+        <w:t>Fysisk design.</w:t>
+      </w:r>
+    </w:p>
+    <w:p>
+      <w:pPr>
+        <w:spacing w:after="0" w:line="240" w:lineRule="auto"/>
+        <w:rPr>
+          <w:b/>
+          <w:color w:val="4F81BD" w:themeColor="accent1"/>
+          <w:sz w:val="24"/>
+          <w:szCs w:val="24"/>
+        </w:rPr>
+      </w:pPr>
+    </w:p>
+    <w:p>
+      <w:pPr>
+        <w:spacing w:after="0" w:line="240" w:lineRule="auto"/>
+        <w:rPr>
+          <w:sz w:val="24"/>
+          <w:szCs w:val="24"/>
+        </w:rPr>
+      </w:pPr>
+    </w:p>
+    <w:p>
+      <w:pPr>
+        <w:spacing w:after="0" w:line="240" w:lineRule="auto"/>
+        <w:rPr>
+          <w:color w:val="4F81BD" w:themeColor="accent1"/>
+          <w:sz w:val="28"/>
+          <w:szCs w:val="28"/>
+        </w:rPr>
+      </w:pPr>
+      <w:r>
+        <w:rPr>
+          <w:b/>
+          <w:i/>
+          <w:color w:val="4F81BD" w:themeColor="accent1"/>
+          <w:sz w:val="28"/>
+          <w:szCs w:val="28"/>
+        </w:rPr>
+        <w:t>Gruppens visjon</w:t>
+      </w:r>
+    </w:p>
+    <w:p>
+      <w:pPr>
+        <w:spacing w:after="0" w:line="240" w:lineRule="auto"/>
+        <w:rPr>
+          <w:color w:val="000000" w:themeColor="text1"/>
+          <w:sz w:val="24"/>
+          <w:szCs w:val="24"/>
+        </w:rPr>
+      </w:pPr>
+    </w:p>
+    <w:p>
+      <w:pPr>
+        <w:spacing w:after="0" w:line="240" w:lineRule="auto"/>
+        <w:rPr>
+          <w:color w:val="000000" w:themeColor="text1"/>
+          <w:sz w:val="24"/>
+          <w:szCs w:val="24"/>
+        </w:rPr>
+      </w:pPr>
+    </w:p>
+    <w:p>
+      <w:pPr>
+        <w:spacing w:after="0" w:line="240" w:lineRule="auto"/>
+        <w:rPr>
+          <w:color w:val="000000" w:themeColor="text1"/>
+          <w:sz w:val="24"/>
+          <w:szCs w:val="24"/>
+        </w:rPr>
+      </w:pPr>
+    </w:p>
+    <w:p>
+      <w:pPr>
+        <w:spacing w:after="0" w:line="240" w:lineRule="auto"/>
+        <w:rPr>
+          <w:color w:val="000000" w:themeColor="text1"/>
+          <w:sz w:val="24"/>
+          <w:szCs w:val="24"/>
+        </w:rPr>
+      </w:pPr>
+    </w:p>
+    <w:p>
+      <w:pPr>
+        <w:spacing w:after="0" w:line="240" w:lineRule="auto"/>
+        <w:rPr>
+          <w:color w:val="000000" w:themeColor="text1"/>
+          <w:sz w:val="24"/>
+          <w:szCs w:val="24"/>
+        </w:rPr>
+      </w:pPr>
+    </w:p>
+    <w:p>
+      <w:pPr>
+        <w:spacing w:after="0" w:line="240" w:lineRule="auto"/>
+        <w:rPr>
+          <w:color w:val="000000" w:themeColor="text1"/>
+          <w:sz w:val="24"/>
+          <w:szCs w:val="24"/>
+        </w:rPr>
+      </w:pPr>
+    </w:p>
+    <w:p>
+      <w:pPr>
+        <w:spacing w:after="0" w:line="240" w:lineRule="auto"/>
+        <w:rPr>
+          <w:color w:val="000000" w:themeColor="text1"/>
+          <w:sz w:val="24"/>
+          <w:szCs w:val="24"/>
+        </w:rPr>
+      </w:pPr>
+    </w:p>
+    <w:p>
+      <w:pPr>
+        <w:spacing w:after="0" w:line="240" w:lineRule="auto"/>
+        <w:rPr>
+          <w:color w:val="000000" w:themeColor="text1"/>
+          <w:sz w:val="24"/>
+          <w:szCs w:val="24"/>
+        </w:rPr>
+      </w:pPr>
+    </w:p>
+    <w:p>
+      <w:pPr>
+        <w:spacing w:after="0" w:line="240" w:lineRule="auto"/>
+        <w:rPr>
+          <w:color w:val="000000" w:themeColor="text1"/>
+          <w:sz w:val="24"/>
+          <w:szCs w:val="24"/>
+        </w:rPr>
+      </w:pPr>
+    </w:p>
+    <w:p>
+      <w:pPr>
+        <w:spacing w:after="0" w:line="240" w:lineRule="auto"/>
+        <w:rPr>
+          <w:color w:val="000000" w:themeColor="text1"/>
+          <w:sz w:val="24"/>
+          <w:szCs w:val="24"/>
+        </w:rPr>
+      </w:pPr>
+    </w:p>
+    <w:p>
+      <w:pPr>
+        <w:spacing w:after="0" w:line="240" w:lineRule="auto"/>
+        <w:rPr>
+          <w:color w:val="000000" w:themeColor="text1"/>
+          <w:sz w:val="24"/>
+          <w:szCs w:val="24"/>
+        </w:rPr>
+      </w:pPr>
+    </w:p>
+    <w:p>
+      <w:pPr>
+        <w:spacing w:after="0" w:line="240" w:lineRule="auto"/>
+        <w:rPr>
+          <w:color w:val="000000" w:themeColor="text1"/>
+          <w:sz w:val="24"/>
+          <w:szCs w:val="24"/>
+        </w:rPr>
+      </w:pPr>
+    </w:p>
+    <w:p>
+      <w:pPr>
+        <w:spacing w:after="0" w:line="240" w:lineRule="auto"/>
+        <w:rPr>
+          <w:color w:val="000000" w:themeColor="text1"/>
+          <w:sz w:val="24"/>
+          <w:szCs w:val="24"/>
+        </w:rPr>
+      </w:pPr>
+    </w:p>
+    <w:p>
+      <w:pPr>
+        <w:spacing w:after="0" w:line="240" w:lineRule="auto"/>
+        <w:rPr>
+          <w:color w:val="000000" w:themeColor="text1"/>
+          <w:sz w:val="24"/>
+          <w:szCs w:val="24"/>
+        </w:rPr>
+      </w:pPr>
+    </w:p>
+    <w:p>
+      <w:pPr>
+        <w:spacing w:after="0" w:line="240" w:lineRule="auto"/>
+        <w:rPr>
+          <w:color w:val="000000" w:themeColor="text1"/>
+          <w:sz w:val="24"/>
+          <w:szCs w:val="24"/>
+        </w:rPr>
+      </w:pPr>
+    </w:p>
+    <w:p>
+      <w:pPr>
+        <w:spacing w:after="0" w:line="240" w:lineRule="auto"/>
+        <w:rPr>
+          <w:color w:val="000000" w:themeColor="text1"/>
+          <w:sz w:val="24"/>
+          <w:szCs w:val="24"/>
+        </w:rPr>
+      </w:pPr>
+    </w:p>
+    <w:p>
+      <w:pPr>
+        <w:spacing w:after="0" w:line="240" w:lineRule="auto"/>
+        <w:rPr>
+          <w:color w:val="000000" w:themeColor="text1"/>
+          <w:sz w:val="24"/>
+          <w:szCs w:val="24"/>
+        </w:rPr>
+      </w:pPr>
+    </w:p>
+    <w:p>
+      <w:pPr>
+        <w:spacing w:after="0" w:line="240" w:lineRule="auto"/>
+        <w:rPr>
+          <w:color w:val="000000" w:themeColor="text1"/>
+          <w:sz w:val="24"/>
+          <w:szCs w:val="24"/>
+        </w:rPr>
+      </w:pPr>
+    </w:p>
+    <w:p>
+      <w:pPr>
+        <w:spacing w:after="0" w:line="240" w:lineRule="auto"/>
+        <w:rPr>
+          <w:color w:val="000000" w:themeColor="text1"/>
+          <w:sz w:val="24"/>
+          <w:szCs w:val="24"/>
+        </w:rPr>
+      </w:pPr>
+    </w:p>
+    <w:p>
+      <w:pPr>
+        <w:spacing w:after="0" w:line="240" w:lineRule="auto"/>
+        <w:rPr>
+          <w:color w:val="000000" w:themeColor="text1"/>
+          <w:sz w:val="24"/>
+          <w:szCs w:val="24"/>
+        </w:rPr>
+      </w:pPr>
+    </w:p>
+    <w:p>
+      <w:pPr>
+        <w:spacing w:after="0" w:line="240" w:lineRule="auto"/>
+        <w:rPr>
+          <w:color w:val="000000" w:themeColor="text1"/>
+          <w:sz w:val="24"/>
+          <w:szCs w:val="24"/>
+        </w:rPr>
+      </w:pPr>
+    </w:p>
+    <w:p>
+      <w:pPr>
+        <w:spacing w:after="0" w:line="240" w:lineRule="auto"/>
+        <w:rPr>
+          <w:color w:val="000000" w:themeColor="text1"/>
+          <w:sz w:val="24"/>
+          <w:szCs w:val="24"/>
+        </w:rPr>
+      </w:pPr>
+    </w:p>
+    <w:p>
+      <w:pPr>
+        <w:spacing w:after="0" w:line="240" w:lineRule="auto"/>
+        <w:rPr>
+          <w:color w:val="000000" w:themeColor="text1"/>
+          <w:sz w:val="24"/>
+          <w:szCs w:val="24"/>
+        </w:rPr>
+      </w:pPr>
+    </w:p>
+    <w:p>
+      <w:pPr>
+        <w:spacing w:after="0" w:line="240" w:lineRule="auto"/>
+        <w:rPr>
+          <w:b/>
+          <w:color w:val="4F81BD" w:themeColor="accent1"/>
+          <w:sz w:val="24"/>
+          <w:szCs w:val="24"/>
+        </w:rPr>
+      </w:pPr>
+      <w:r>
+        <w:rPr>
+          <w:b/>
+          <w:color w:val="4F81BD" w:themeColor="accent1"/>
+          <w:sz w:val="36"/>
+          <w:szCs w:val="36"/>
+        </w:rPr>
+        <w:lastRenderedPageBreak/>
+        <w:t>Ansvarsfordeling i gruppen</w:t>
+      </w:r>
+    </w:p>
+    <w:p>
+      <w:pPr>
+        <w:spacing w:after="0" w:line="240" w:lineRule="auto"/>
+        <w:rPr>
+          <w:b/>
+          <w:color w:val="4F81BD" w:themeColor="accent1"/>
+          <w:sz w:val="24"/>
+          <w:szCs w:val="24"/>
+        </w:rPr>
+      </w:pPr>
+    </w:p>
+    <w:p>
+      <w:pPr>
+        <w:spacing w:after="0" w:line="240" w:lineRule="auto"/>
+        <w:rPr>
+          <w:color w:val="000000" w:themeColor="text1"/>
+          <w:sz w:val="24"/>
+          <w:szCs w:val="24"/>
+        </w:rPr>
+      </w:pPr>
+      <w:r>
+        <w:rPr>
+          <w:color w:val="000000" w:themeColor="text1"/>
+          <w:sz w:val="24"/>
+          <w:szCs w:val="24"/>
+        </w:rPr>
+        <w:t xml:space="preserve">Ansvarsområdet har blitt fordelt ut i fra interesseområder og tidligere kunnskaper. Gruppen hadde en demokratisk fordeling </w:t>
+      </w:r>
+      <w:r>
+        <w:rPr>
+          <w:color w:val="000000" w:themeColor="text1"/>
+          <w:sz w:val="24"/>
+          <w:szCs w:val="24"/>
+        </w:rPr>
+        <w:t xml:space="preserve">som endte med at alle gruppemedlemmene hadde en rolle de var fornøyd med. Det var også satt fokus på at dette er hovedansvar for de spesifikke områdene, men at alle skulle bidra etter beste evne på alle punkter. Dette er for å sikre </w:t>
+      </w:r>
+      <w:r>
+        <w:rPr>
+          <w:color w:val="000000" w:themeColor="text1"/>
+          <w:sz w:val="24"/>
+          <w:szCs w:val="24"/>
+        </w:rPr>
+        <w:t>kontinuerlig jobbing og deltagelse av alle i gruppen</w:t>
+      </w:r>
+    </w:p>
+    <w:p>
+      <w:pPr>
+        <w:spacing w:after="0" w:line="240" w:lineRule="auto"/>
+        <w:rPr>
+          <w:color w:val="000000" w:themeColor="text1"/>
+          <w:sz w:val="24"/>
+          <w:szCs w:val="24"/>
+        </w:rPr>
+      </w:pPr>
+    </w:p>
+    <w:tbl>
+      <w:tblPr>
+        <w:tblStyle w:val="Tabellrutenett"/>
+        <w:tblW w:w="0" w:type="auto"/>
+        <w:tblLook w:val="04A0"/>
+      </w:tblPr>
+      <w:tblGrid>
+        <w:gridCol w:w="3070"/>
+        <w:gridCol w:w="3071"/>
+        <w:gridCol w:w="3071"/>
+      </w:tblGrid>
+      <w:tr>
+        <w:tc>
+          <w:tcPr>
+            <w:tcW w:w="3070" w:type="dxa"/>
+            <w:shd w:val="clear" w:color="auto" w:fill="7F7F7F" w:themeFill="text1" w:themeFillTint="80"/>
+          </w:tcPr>
+          <w:p>
+            <w:pPr>
+              <w:jc w:val="center"/>
+              <w:rPr>
+                <w:b/>
+                <w:color w:val="000000" w:themeColor="text1"/>
+                <w:sz w:val="24"/>
+                <w:szCs w:val="24"/>
+              </w:rPr>
+            </w:pPr>
+            <w:r>
+              <w:rPr>
+                <w:b/>
+                <w:color w:val="000000" w:themeColor="text1"/>
+                <w:sz w:val="24"/>
+                <w:szCs w:val="24"/>
+              </w:rPr>
+              <w:t>Rolle</w:t>
+            </w:r>
+          </w:p>
+        </w:tc>
+        <w:tc>
+          <w:tcPr>
+            <w:tcW w:w="3071" w:type="dxa"/>
+            <w:shd w:val="clear" w:color="auto" w:fill="7F7F7F" w:themeFill="text1" w:themeFillTint="80"/>
+          </w:tcPr>
+          <w:p>
+            <w:pPr>
+              <w:jc w:val="center"/>
+              <w:rPr>
+                <w:b/>
+                <w:color w:val="000000" w:themeColor="text1"/>
+                <w:sz w:val="24"/>
+                <w:szCs w:val="24"/>
+              </w:rPr>
+            </w:pPr>
+            <w:r>
+              <w:rPr>
+                <w:b/>
+                <w:color w:val="000000" w:themeColor="text1"/>
+                <w:sz w:val="24"/>
+                <w:szCs w:val="24"/>
+              </w:rPr>
+              <w:t>Mål</w:t>
+            </w:r>
+          </w:p>
+        </w:tc>
+        <w:tc>
+          <w:tcPr>
+            <w:tcW w:w="3071" w:type="dxa"/>
+            <w:shd w:val="clear" w:color="auto" w:fill="7F7F7F" w:themeFill="text1" w:themeFillTint="80"/>
+          </w:tcPr>
+          <w:p>
+            <w:pPr>
+              <w:jc w:val="center"/>
+              <w:rPr>
+                <w:b/>
+                <w:color w:val="000000" w:themeColor="text1"/>
+                <w:sz w:val="24"/>
+                <w:szCs w:val="24"/>
+              </w:rPr>
+            </w:pPr>
+            <w:r>
+              <w:rPr>
+                <w:b/>
+                <w:color w:val="000000" w:themeColor="text1"/>
+                <w:sz w:val="24"/>
+                <w:szCs w:val="24"/>
+              </w:rPr>
+              <w:t>Ansvar</w:t>
+            </w:r>
+          </w:p>
+        </w:tc>
+      </w:tr>
+      <w:tr>
+        <w:tc>
+          <w:tcPr>
+            <w:tcW w:w="3070" w:type="dxa"/>
+          </w:tcPr>
+          <w:p>
+            <w:pPr>
+              <w:jc w:val="center"/>
+              <w:rPr>
+                <w:color w:val="000000" w:themeColor="text1"/>
+                <w:sz w:val="24"/>
+                <w:szCs w:val="24"/>
+              </w:rPr>
+            </w:pPr>
+            <w:r>
+              <w:rPr>
+                <w:color w:val="000000" w:themeColor="text1"/>
+                <w:sz w:val="24"/>
+                <w:szCs w:val="24"/>
+              </w:rPr>
+              <w:t>Produkt Ansvarlig</w:t>
+            </w:r>
+          </w:p>
+        </w:tc>
+        <w:tc>
+          <w:tcPr>
+            <w:tcW w:w="3071" w:type="dxa"/>
+          </w:tcPr>
+          <w:p>
+            <w:pPr>
+              <w:jc w:val="center"/>
+              <w:rPr>
+                <w:color w:val="000000" w:themeColor="text1"/>
+                <w:sz w:val="24"/>
+                <w:szCs w:val="24"/>
+              </w:rPr>
+            </w:pPr>
+            <w:r>
+              <w:rPr>
+                <w:color w:val="000000" w:themeColor="text1"/>
+                <w:sz w:val="24"/>
+                <w:szCs w:val="24"/>
+              </w:rPr>
+              <w:t>Fornøyde kunder</w:t>
+            </w:r>
+          </w:p>
+        </w:tc>
+        <w:tc>
+          <w:tcPr>
+            <w:tcW w:w="3071" w:type="dxa"/>
+          </w:tcPr>
+          <w:p>
+            <w:pPr>
+              <w:jc w:val="center"/>
+              <w:rPr>
+                <w:color w:val="000000" w:themeColor="text1"/>
+                <w:sz w:val="24"/>
+                <w:szCs w:val="24"/>
+              </w:rPr>
+            </w:pPr>
+          </w:p>
+        </w:tc>
+      </w:tr>
+      <w:tr>
+        <w:tc>
+          <w:tcPr>
+            <w:tcW w:w="3070" w:type="dxa"/>
+          </w:tcPr>
+          <w:p>
+            <w:pPr>
+              <w:jc w:val="center"/>
+              <w:rPr>
+                <w:color w:val="000000" w:themeColor="text1"/>
+                <w:sz w:val="24"/>
+                <w:szCs w:val="24"/>
+              </w:rPr>
+            </w:pPr>
+            <w:r>
+              <w:rPr>
+                <w:color w:val="000000" w:themeColor="text1"/>
+                <w:sz w:val="24"/>
+                <w:szCs w:val="24"/>
+              </w:rPr>
+              <w:t>Prosess Ansvarlig</w:t>
+            </w:r>
+          </w:p>
+        </w:tc>
+        <w:tc>
+          <w:tcPr>
+            <w:tcW w:w="3071" w:type="dxa"/>
+          </w:tcPr>
+          <w:p>
+            <w:pPr>
+              <w:jc w:val="center"/>
+              <w:rPr>
+                <w:color w:val="000000" w:themeColor="text1"/>
+                <w:sz w:val="24"/>
+                <w:szCs w:val="24"/>
+              </w:rPr>
+            </w:pPr>
+            <w:r>
+              <w:rPr>
+                <w:color w:val="000000" w:themeColor="text1"/>
+                <w:sz w:val="24"/>
+                <w:szCs w:val="24"/>
+              </w:rPr>
+              <w:t>At løsningen leveres innen de begrensningene som er satt</w:t>
+            </w:r>
+          </w:p>
+        </w:tc>
+        <w:tc>
+          <w:tcPr>
+            <w:tcW w:w="3071" w:type="dxa"/>
+          </w:tcPr>
+          <w:p>
+            <w:pPr>
+              <w:jc w:val="center"/>
+              <w:rPr>
+                <w:color w:val="000000" w:themeColor="text1"/>
+                <w:sz w:val="24"/>
+                <w:szCs w:val="24"/>
+              </w:rPr>
+            </w:pPr>
+          </w:p>
+        </w:tc>
+      </w:tr>
+      <w:tr>
+        <w:tc>
+          <w:tcPr>
+            <w:tcW w:w="3070" w:type="dxa"/>
+          </w:tcPr>
+          <w:p>
+            <w:pPr>
+              <w:jc w:val="center"/>
+              <w:rPr>
+                <w:color w:val="000000" w:themeColor="text1"/>
+                <w:sz w:val="24"/>
+                <w:szCs w:val="24"/>
+              </w:rPr>
+            </w:pPr>
+            <w:r>
+              <w:rPr>
+                <w:color w:val="000000" w:themeColor="text1"/>
+                <w:sz w:val="24"/>
+                <w:szCs w:val="24"/>
+              </w:rPr>
+              <w:t>Utvikling</w:t>
+            </w:r>
+          </w:p>
+        </w:tc>
+        <w:tc>
+          <w:tcPr>
+            <w:tcW w:w="3071" w:type="dxa"/>
+          </w:tcPr>
+          <w:p>
+            <w:pPr>
+              <w:jc w:val="center"/>
+              <w:rPr>
+                <w:color w:val="000000" w:themeColor="text1"/>
+                <w:sz w:val="24"/>
+                <w:szCs w:val="24"/>
+              </w:rPr>
+            </w:pPr>
+            <w:r>
+              <w:rPr>
+                <w:color w:val="000000" w:themeColor="text1"/>
+                <w:sz w:val="24"/>
+                <w:szCs w:val="24"/>
+              </w:rPr>
+              <w:t>Godkjenne utgivelse av endelig produkt</w:t>
+            </w:r>
+          </w:p>
+        </w:tc>
+        <w:tc>
+          <w:tcPr>
+            <w:tcW w:w="3071" w:type="dxa"/>
+          </w:tcPr>
+          <w:p>
+            <w:pPr>
+              <w:jc w:val="center"/>
+              <w:rPr>
+                <w:color w:val="000000" w:themeColor="text1"/>
+                <w:sz w:val="24"/>
+                <w:szCs w:val="24"/>
+              </w:rPr>
+            </w:pPr>
+          </w:p>
+        </w:tc>
+      </w:tr>
+      <w:tr>
+        <w:tc>
+          <w:tcPr>
+            <w:tcW w:w="3070" w:type="dxa"/>
+          </w:tcPr>
+          <w:p>
+            <w:pPr>
+              <w:jc w:val="center"/>
+              <w:rPr>
+                <w:color w:val="000000" w:themeColor="text1"/>
+                <w:sz w:val="24"/>
+                <w:szCs w:val="24"/>
+              </w:rPr>
+            </w:pPr>
+            <w:r>
+              <w:rPr>
+                <w:color w:val="000000" w:themeColor="text1"/>
+                <w:sz w:val="24"/>
+                <w:szCs w:val="24"/>
+              </w:rPr>
+              <w:t>Testing</w:t>
+            </w:r>
+          </w:p>
+        </w:tc>
+        <w:tc>
+          <w:tcPr>
+            <w:tcW w:w="3071" w:type="dxa"/>
+          </w:tcPr>
+          <w:p>
+            <w:pPr>
+              <w:jc w:val="center"/>
+              <w:rPr>
+                <w:color w:val="000000" w:themeColor="text1"/>
+                <w:sz w:val="24"/>
+                <w:szCs w:val="24"/>
+              </w:rPr>
+            </w:pPr>
+            <w:r>
+              <w:rPr>
+                <w:color w:val="000000" w:themeColor="text1"/>
+                <w:sz w:val="24"/>
+                <w:szCs w:val="24"/>
+              </w:rPr>
+              <w:t>Forbedre brukeropplevelsen</w:t>
+            </w:r>
+          </w:p>
+        </w:tc>
+        <w:tc>
+          <w:tcPr>
+            <w:tcW w:w="3071" w:type="dxa"/>
+          </w:tcPr>
+          <w:p>
+            <w:pPr>
+              <w:jc w:val="center"/>
+              <w:rPr>
+                <w:color w:val="000000" w:themeColor="text1"/>
+                <w:sz w:val="24"/>
+                <w:szCs w:val="24"/>
+              </w:rPr>
+            </w:pPr>
+          </w:p>
+        </w:tc>
+      </w:tr>
+      <w:tr>
+        <w:tc>
+          <w:tcPr>
+            <w:tcW w:w="3070" w:type="dxa"/>
+          </w:tcPr>
+          <w:p>
+            <w:pPr>
+              <w:jc w:val="center"/>
+              <w:rPr>
+                <w:color w:val="000000" w:themeColor="text1"/>
+                <w:sz w:val="24"/>
+                <w:szCs w:val="24"/>
+              </w:rPr>
+            </w:pPr>
+            <w:r>
+              <w:rPr>
+                <w:color w:val="000000" w:themeColor="text1"/>
+                <w:sz w:val="24"/>
+                <w:szCs w:val="24"/>
+              </w:rPr>
+              <w:t>Brukeropplevelse</w:t>
+            </w:r>
+          </w:p>
+        </w:tc>
+        <w:tc>
+          <w:tcPr>
+            <w:tcW w:w="3071" w:type="dxa"/>
+          </w:tcPr>
+          <w:p>
+            <w:pPr>
+              <w:jc w:val="center"/>
+              <w:rPr>
+                <w:color w:val="000000" w:themeColor="text1"/>
+                <w:sz w:val="24"/>
+                <w:szCs w:val="24"/>
+              </w:rPr>
+            </w:pPr>
+          </w:p>
+        </w:tc>
+        <w:tc>
+          <w:tcPr>
+            <w:tcW w:w="3071" w:type="dxa"/>
+          </w:tcPr>
+          <w:p>
+            <w:pPr>
+              <w:jc w:val="center"/>
+              <w:rPr>
+                <w:color w:val="000000" w:themeColor="text1"/>
+                <w:sz w:val="24"/>
+                <w:szCs w:val="24"/>
+              </w:rPr>
+            </w:pPr>
+          </w:p>
+        </w:tc>
+      </w:tr>
+    </w:tbl>
+    <w:p>
+      <w:pPr>
+        <w:spacing w:after="0" w:line="240" w:lineRule="auto"/>
+        <w:rPr>
+          <w:color w:val="000000" w:themeColor="text1"/>
+          <w:sz w:val="24"/>
+          <w:szCs w:val="24"/>
+        </w:rPr>
+      </w:pPr>
+    </w:p>
+    <w:p>
+      <w:pPr>
+        <w:spacing w:after="0" w:line="240" w:lineRule="auto"/>
+        <w:rPr>
+          <w:color w:val="000000" w:themeColor="text1"/>
+          <w:sz w:val="24"/>
+          <w:szCs w:val="24"/>
+        </w:rPr>
+      </w:pPr>
+    </w:p>
+    <w:p>
+      <w:pPr>
+        <w:spacing w:after="0" w:line="240" w:lineRule="auto"/>
+        <w:rPr>
+          <w:color w:val="000000" w:themeColor="text1"/>
+          <w:sz w:val="24"/>
+          <w:szCs w:val="24"/>
+        </w:rPr>
+      </w:pPr>
+    </w:p>
+    <w:p>
+      <w:pPr>
+        <w:spacing w:after="0" w:line="240" w:lineRule="auto"/>
+        <w:rPr>
+          <w:color w:val="000000" w:themeColor="text1"/>
+          <w:sz w:val="24"/>
+          <w:szCs w:val="24"/>
+        </w:rPr>
+      </w:pPr>
+    </w:p>
+    <w:p>
+      <w:pPr>
+        <w:spacing w:after="0" w:line="240" w:lineRule="auto"/>
+        <w:rPr>
+          <w:color w:val="000000" w:themeColor="text1"/>
+          <w:sz w:val="24"/>
+          <w:szCs w:val="24"/>
+        </w:rPr>
+      </w:pPr>
+    </w:p>
+    <w:p>
+      <w:pPr>
+        <w:spacing w:after="0" w:line="240" w:lineRule="auto"/>
+        <w:rPr>
+          <w:color w:val="000000" w:themeColor="text1"/>
+          <w:sz w:val="24"/>
+          <w:szCs w:val="24"/>
+        </w:rPr>
+      </w:pPr>
+    </w:p>
+    <w:p>
+      <w:pPr>
+        <w:spacing w:after="0" w:line="240" w:lineRule="auto"/>
+        <w:rPr>
+          <w:color w:val="000000" w:themeColor="text1"/>
+          <w:sz w:val="24"/>
+          <w:szCs w:val="24"/>
+        </w:rPr>
+      </w:pPr>
+    </w:p>
+    <w:p>
+      <w:pPr>
+        <w:spacing w:after="0" w:line="240" w:lineRule="auto"/>
+        <w:rPr>
+          <w:color w:val="000000" w:themeColor="text1"/>
+          <w:sz w:val="24"/>
+          <w:szCs w:val="24"/>
+        </w:rPr>
+      </w:pPr>
+    </w:p>
+    <w:p>
+      <w:pPr>
+        <w:spacing w:after="0" w:line="240" w:lineRule="auto"/>
+        <w:rPr>
+          <w:color w:val="000000" w:themeColor="text1"/>
+          <w:sz w:val="24"/>
+          <w:szCs w:val="24"/>
+        </w:rPr>
+      </w:pPr>
+    </w:p>
+    <w:p>
+      <w:pPr>
+        <w:spacing w:after="0" w:line="240" w:lineRule="auto"/>
+        <w:rPr>
+          <w:color w:val="000000" w:themeColor="text1"/>
+          <w:sz w:val="24"/>
+          <w:szCs w:val="24"/>
+        </w:rPr>
+      </w:pPr>
+    </w:p>
+    <w:p>
+      <w:pPr>
+        <w:spacing w:after="0" w:line="240" w:lineRule="auto"/>
+        <w:rPr>
+          <w:color w:val="000000" w:themeColor="text1"/>
+          <w:sz w:val="24"/>
+          <w:szCs w:val="24"/>
+        </w:rPr>
+      </w:pPr>
+    </w:p>
+    <w:p>
+      <w:pPr>
+        <w:spacing w:after="0" w:line="240" w:lineRule="auto"/>
+        <w:rPr>
+          <w:color w:val="000000" w:themeColor="text1"/>
+          <w:sz w:val="24"/>
+          <w:szCs w:val="24"/>
+        </w:rPr>
+      </w:pPr>
+    </w:p>
+    <w:p>
+      <w:pPr>
+        <w:spacing w:after="0" w:line="240" w:lineRule="auto"/>
+        <w:rPr>
+          <w:color w:val="000000" w:themeColor="text1"/>
+          <w:sz w:val="24"/>
+          <w:szCs w:val="24"/>
+        </w:rPr>
+      </w:pPr>
+    </w:p>
+    <w:p>
+      <w:pPr>
+        <w:spacing w:after="0" w:line="240" w:lineRule="auto"/>
+        <w:rPr>
+          <w:color w:val="000000" w:themeColor="text1"/>
+          <w:sz w:val="24"/>
+          <w:szCs w:val="24"/>
+        </w:rPr>
+      </w:pPr>
+    </w:p>
+    <w:p>
+      <w:pPr>
+        <w:spacing w:after="0" w:line="240" w:lineRule="auto"/>
+        <w:rPr>
+          <w:color w:val="000000" w:themeColor="text1"/>
+          <w:sz w:val="24"/>
+          <w:szCs w:val="24"/>
+        </w:rPr>
+      </w:pPr>
+    </w:p>
+    <w:p>
+      <w:pPr>
+        <w:spacing w:after="0" w:line="240" w:lineRule="auto"/>
+        <w:rPr>
+          <w:color w:val="000000" w:themeColor="text1"/>
+          <w:sz w:val="24"/>
+          <w:szCs w:val="24"/>
+        </w:rPr>
+      </w:pPr>
+    </w:p>
+    <w:p>
+      <w:pPr>
+        <w:spacing w:after="0" w:line="240" w:lineRule="auto"/>
+        <w:rPr>
+          <w:color w:val="000000" w:themeColor="text1"/>
+          <w:sz w:val="24"/>
+          <w:szCs w:val="24"/>
+        </w:rPr>
+      </w:pPr>
+    </w:p>
+    <w:p>
+      <w:pPr>
+        <w:spacing w:after="0" w:line="240" w:lineRule="auto"/>
+        <w:rPr>
+          <w:color w:val="000000" w:themeColor="text1"/>
+          <w:sz w:val="24"/>
+          <w:szCs w:val="24"/>
+        </w:rPr>
+      </w:pPr>
+    </w:p>
+    <w:p>
+      <w:pPr>
+        <w:spacing w:after="0" w:line="240" w:lineRule="auto"/>
+        <w:rPr>
+          <w:color w:val="000000" w:themeColor="text1"/>
+          <w:sz w:val="24"/>
+          <w:szCs w:val="24"/>
+        </w:rPr>
+      </w:pPr>
+    </w:p>
+    <w:p>
+      <w:pPr>
+        <w:spacing w:after="0" w:line="240" w:lineRule="auto"/>
+        <w:rPr>
+          <w:color w:val="000000" w:themeColor="text1"/>
+          <w:sz w:val="24"/>
+          <w:szCs w:val="24"/>
+        </w:rPr>
+      </w:pPr>
+    </w:p>
+    <w:p>
+      <w:pPr>
+        <w:spacing w:after="0" w:line="240" w:lineRule="auto"/>
+        <w:rPr>
+          <w:color w:val="000000" w:themeColor="text1"/>
+          <w:sz w:val="24"/>
+          <w:szCs w:val="24"/>
+        </w:rPr>
+      </w:pPr>
+    </w:p>
+    <w:p>
+      <w:pPr>
+        <w:spacing w:after="0" w:line="240" w:lineRule="auto"/>
+        <w:rPr>
+          <w:color w:val="000000" w:themeColor="text1"/>
+          <w:sz w:val="24"/>
+          <w:szCs w:val="24"/>
+        </w:rPr>
+      </w:pPr>
+    </w:p>
+    <w:p>
+      <w:pPr>
+        <w:spacing w:after="0" w:line="240" w:lineRule="auto"/>
+        <w:rPr>
+          <w:color w:val="000000" w:themeColor="text1"/>
+          <w:sz w:val="24"/>
+          <w:szCs w:val="24"/>
+        </w:rPr>
+      </w:pPr>
+    </w:p>
+    <w:p>
+      <w:pPr>
+        <w:spacing w:after="0" w:line="240" w:lineRule="auto"/>
+        <w:rPr>
+          <w:color w:val="000000" w:themeColor="text1"/>
+          <w:sz w:val="24"/>
+          <w:szCs w:val="24"/>
+        </w:rPr>
+      </w:pPr>
+    </w:p>
+    <w:p>
+      <w:pPr>
+        <w:spacing w:after="0" w:line="240" w:lineRule="auto"/>
+        <w:rPr>
+          <w:color w:val="000000" w:themeColor="text1"/>
+          <w:sz w:val="24"/>
+          <w:szCs w:val="24"/>
+        </w:rPr>
+      </w:pPr>
+    </w:p>
+    <w:p>
+      <w:pPr>
+        <w:spacing w:after="0" w:line="240" w:lineRule="auto"/>
+        <w:rPr>
+          <w:color w:val="000000" w:themeColor="text1"/>
+          <w:sz w:val="24"/>
+          <w:szCs w:val="24"/>
+        </w:rPr>
+      </w:pPr>
+    </w:p>
+    <w:p>
+      <w:pPr>
+        <w:spacing w:after="0" w:line="240" w:lineRule="auto"/>
+        <w:rPr>
+          <w:color w:val="000000" w:themeColor="text1"/>
+          <w:sz w:val="24"/>
+          <w:szCs w:val="24"/>
+        </w:rPr>
+      </w:pPr>
+    </w:p>
+    <w:p>
+      <w:pPr>
+        <w:spacing w:after="0" w:line="240" w:lineRule="auto"/>
+        <w:rPr>
+          <w:color w:val="000000" w:themeColor="text1"/>
+          <w:sz w:val="24"/>
+          <w:szCs w:val="24"/>
+        </w:rPr>
+      </w:pPr>
+    </w:p>
+    <w:p>
+      <w:pPr>
+        <w:spacing w:after="0" w:line="240" w:lineRule="auto"/>
+        <w:rPr>
+          <w:color w:val="000000" w:themeColor="text1"/>
+          <w:sz w:val="24"/>
+          <w:szCs w:val="24"/>
+        </w:rPr>
+      </w:pPr>
+    </w:p>
+    <w:p>
+      <w:pPr>
+        <w:spacing w:after="0" w:line="240" w:lineRule="auto"/>
+        <w:rPr>
+          <w:color w:val="000000" w:themeColor="text1"/>
+          <w:sz w:val="24"/>
+          <w:szCs w:val="24"/>
+        </w:rPr>
+      </w:pPr>
+    </w:p>
+    <w:p>
+      <w:pPr>
+        <w:spacing w:after="0" w:line="240" w:lineRule="auto"/>
+        <w:rPr>
+          <w:color w:val="000000" w:themeColor="text1"/>
+          <w:sz w:val="24"/>
+          <w:szCs w:val="24"/>
+        </w:rPr>
+      </w:pPr>
+      <w:r>
+        <w:rPr>
+          <w:b/>
+          <w:color w:val="4F81BD" w:themeColor="accent1"/>
+          <w:sz w:val="36"/>
+          <w:szCs w:val="36"/>
+        </w:rPr>
+        <w:lastRenderedPageBreak/>
+        <w:t xml:space="preserve">Avgrensinger / </w:t>
+      </w:r>
+      <w:proofErr w:type="spellStart"/>
+      <w:r>
+        <w:rPr>
+          <w:b/>
+          <w:color w:val="4F81BD" w:themeColor="accent1"/>
+          <w:sz w:val="36"/>
+          <w:szCs w:val="36"/>
+        </w:rPr>
+        <w:t>Scope</w:t>
+      </w:r>
+      <w:proofErr w:type="spellEnd"/>
+    </w:p>
+    <w:p>
+      <w:pPr>
+        <w:spacing w:after="0" w:line="240" w:lineRule="auto"/>
+        <w:rPr>
+          <w:color w:val="000000" w:themeColor="text1"/>
+          <w:sz w:val="24"/>
+          <w:szCs w:val="24"/>
+        </w:rPr>
+      </w:pPr>
+    </w:p>
+    <w:tbl>
+      <w:tblPr>
+        <w:tblStyle w:val="Tabellrutenett"/>
+        <w:tblW w:w="0" w:type="auto"/>
+        <w:tblLook w:val="04A0"/>
+      </w:tblPr>
+      <w:tblGrid>
+        <w:gridCol w:w="9212"/>
+      </w:tblGrid>
+      <w:tr>
+        <w:tc>
+          <w:tcPr>
+            <w:tcW w:w="9212" w:type="dxa"/>
+            <w:shd w:val="clear" w:color="auto" w:fill="7F7F7F" w:themeFill="text1" w:themeFillTint="80"/>
+          </w:tcPr>
+          <w:p>
+            <w:pPr>
+              <w:jc w:val="center"/>
+              <w:rPr>
+                <w:b/>
+                <w:color w:val="000000" w:themeColor="text1"/>
+                <w:sz w:val="24"/>
+                <w:szCs w:val="24"/>
+              </w:rPr>
+            </w:pPr>
+            <w:r>
+              <w:rPr>
+                <w:b/>
+                <w:color w:val="000000" w:themeColor="text1"/>
+                <w:sz w:val="24"/>
+                <w:szCs w:val="24"/>
+              </w:rPr>
+              <w:t>Versjon 1.0</w:t>
+            </w:r>
+          </w:p>
+        </w:tc>
+      </w:tr>
+      <w:tr>
+        <w:tc>
+          <w:tcPr>
+            <w:tcW w:w="9212" w:type="dxa"/>
+          </w:tcPr>
+          <w:p>
+            <w:pPr>
+              <w:jc w:val="center"/>
+              <w:rPr>
+                <w:color w:val="000000" w:themeColor="text1"/>
+                <w:sz w:val="24"/>
+                <w:szCs w:val="24"/>
+              </w:rPr>
+            </w:pPr>
+            <w:r>
+              <w:rPr>
+                <w:color w:val="000000" w:themeColor="text1"/>
+                <w:sz w:val="24"/>
+                <w:szCs w:val="24"/>
+              </w:rPr>
+              <w:t>Beskrivelse av funksjonalitet i løsningen etter endt prosjektperiode:</w:t>
+            </w:r>
+          </w:p>
+        </w:tc>
+      </w:tr>
+      <w:tr>
+        <w:tc>
+          <w:tcPr>
+            <w:tcW w:w="9212" w:type="dxa"/>
+          </w:tcPr>
+          <w:p>
+            <w:pPr>
+              <w:jc w:val="center"/>
+              <w:rPr>
+                <w:color w:val="000000" w:themeColor="text1"/>
+                <w:sz w:val="24"/>
+                <w:szCs w:val="24"/>
+              </w:rPr>
+            </w:pPr>
+            <w:r>
+              <w:rPr>
+                <w:color w:val="000000" w:themeColor="text1"/>
+                <w:sz w:val="24"/>
+                <w:szCs w:val="24"/>
+              </w:rPr>
+              <w:t>Løsningen skal inneholde en oversiktlig og interaktiv web basert applikasjon som studenter ved Westerdals ACT kan booke gruppe rom.</w:t>
+            </w:r>
+          </w:p>
+        </w:tc>
+      </w:tr>
+    </w:tbl>
+    <w:p>
+      <w:pPr>
+        <w:spacing w:after="0" w:line="240" w:lineRule="auto"/>
+        <w:rPr>
+          <w:color w:val="000000" w:themeColor="text1"/>
+          <w:sz w:val="24"/>
+          <w:szCs w:val="24"/>
+        </w:rPr>
+      </w:pPr>
+    </w:p>
+    <w:p>
+      <w:pPr>
+        <w:spacing w:after="0" w:line="240" w:lineRule="auto"/>
+        <w:rPr>
+          <w:color w:val="000000" w:themeColor="text1"/>
+          <w:sz w:val="24"/>
+          <w:szCs w:val="24"/>
+        </w:rPr>
+      </w:pPr>
+    </w:p>
+    <w:p>
+      <w:pPr>
+        <w:spacing w:after="0" w:line="240" w:lineRule="auto"/>
+        <w:rPr>
+          <w:color w:val="000000" w:themeColor="text1"/>
+          <w:sz w:val="24"/>
+          <w:szCs w:val="24"/>
+        </w:rPr>
+      </w:pPr>
+    </w:p>
+    <w:tbl>
+      <w:tblPr>
+        <w:tblStyle w:val="Tabellrutenett"/>
+        <w:tblW w:w="0" w:type="auto"/>
+        <w:tblLook w:val="04A0"/>
+      </w:tblPr>
+      <w:tblGrid>
+        <w:gridCol w:w="4606"/>
+        <w:gridCol w:w="4606"/>
+      </w:tblGrid>
+      <w:tr>
+        <w:tc>
+          <w:tcPr>
+            <w:tcW w:w="9212" w:type="dxa"/>
+            <w:gridSpan w:val="2"/>
+            <w:shd w:val="clear" w:color="auto" w:fill="7F7F7F" w:themeFill="text1" w:themeFillTint="80"/>
+          </w:tcPr>
+          <w:p>
+            <w:pPr>
+              <w:jc w:val="center"/>
+              <w:rPr>
+                <w:b/>
+                <w:color w:val="000000" w:themeColor="text1"/>
+                <w:sz w:val="24"/>
+                <w:szCs w:val="24"/>
+              </w:rPr>
+            </w:pPr>
+            <w:r>
+              <w:rPr>
+                <w:b/>
+                <w:color w:val="000000" w:themeColor="text1"/>
+                <w:sz w:val="24"/>
+                <w:szCs w:val="24"/>
+              </w:rPr>
+              <w:t>Iterasjon 1</w:t>
+            </w:r>
+          </w:p>
+        </w:tc>
+      </w:tr>
+      <w:tr>
+        <w:tc>
+          <w:tcPr>
+            <w:tcW w:w="4606" w:type="dxa"/>
+          </w:tcPr>
+          <w:p>
+            <w:pPr>
+              <w:rPr>
+                <w:color w:val="000000" w:themeColor="text1"/>
+                <w:sz w:val="24"/>
+                <w:szCs w:val="24"/>
+              </w:rPr>
+            </w:pPr>
+            <w:r>
+              <w:rPr>
+                <w:color w:val="000000" w:themeColor="text1"/>
+                <w:sz w:val="24"/>
+                <w:szCs w:val="24"/>
+              </w:rPr>
+              <w:t>Versjon</w:t>
+            </w:r>
+          </w:p>
+        </w:tc>
+        <w:tc>
+          <w:tcPr>
+            <w:tcW w:w="4606" w:type="dxa"/>
+          </w:tcPr>
+          <w:p>
+            <w:pPr>
+              <w:rPr>
+                <w:color w:val="000000" w:themeColor="text1"/>
+                <w:sz w:val="24"/>
+                <w:szCs w:val="24"/>
+              </w:rPr>
+            </w:pPr>
+            <w:proofErr w:type="gramStart"/>
+            <w:r>
+              <w:rPr>
+                <w:color w:val="000000" w:themeColor="text1"/>
+                <w:sz w:val="24"/>
+                <w:szCs w:val="24"/>
+              </w:rPr>
+              <w:t>0.1</w:t>
+            </w:r>
+            <w:proofErr w:type="gramEnd"/>
+          </w:p>
+        </w:tc>
+      </w:tr>
+      <w:tr>
+        <w:tc>
+          <w:tcPr>
+            <w:tcW w:w="4606" w:type="dxa"/>
+          </w:tcPr>
+          <w:p>
+            <w:pPr>
+              <w:rPr>
+                <w:color w:val="000000" w:themeColor="text1"/>
+                <w:sz w:val="24"/>
+                <w:szCs w:val="24"/>
+              </w:rPr>
+            </w:pPr>
+            <w:r>
+              <w:rPr>
+                <w:color w:val="000000" w:themeColor="text1"/>
+                <w:sz w:val="24"/>
+                <w:szCs w:val="24"/>
+              </w:rPr>
+              <w:t>Dokumenter fryses og løsningen leveres</w:t>
+            </w:r>
+          </w:p>
+        </w:tc>
+        <w:tc>
+          <w:tcPr>
+            <w:tcW w:w="4606" w:type="dxa"/>
+          </w:tcPr>
+          <w:p>
+            <w:pPr>
+              <w:rPr>
+                <w:color w:val="000000" w:themeColor="text1"/>
+                <w:sz w:val="24"/>
+                <w:szCs w:val="24"/>
+              </w:rPr>
+            </w:pPr>
+            <w:r>
+              <w:rPr>
+                <w:color w:val="000000" w:themeColor="text1"/>
+                <w:sz w:val="24"/>
+                <w:szCs w:val="24"/>
+              </w:rPr>
+              <w:t>13.03</w:t>
+            </w:r>
+            <w:r>
+              <w:rPr>
+                <w:color w:val="000000" w:themeColor="text1"/>
+                <w:sz w:val="24"/>
+                <w:szCs w:val="24"/>
+              </w:rPr>
+              <w:t>.15 kl 15:00</w:t>
+            </w:r>
+          </w:p>
+        </w:tc>
+      </w:tr>
+      <w:tr>
+        <w:trPr>
+          <w:trHeight w:val="277"/>
+        </w:trPr>
+        <w:tc>
+          <w:tcPr>
+            <w:tcW w:w="9212" w:type="dxa"/>
+            <w:gridSpan w:val="2"/>
+          </w:tcPr>
+          <w:p>
+            <w:pPr>
+              <w:rPr>
+                <w:color w:val="000000" w:themeColor="text1"/>
+                <w:sz w:val="24"/>
+                <w:szCs w:val="24"/>
+              </w:rPr>
+            </w:pPr>
+            <w:r>
+              <w:rPr>
+                <w:color w:val="000000" w:themeColor="text1"/>
+                <w:sz w:val="24"/>
+                <w:szCs w:val="24"/>
+              </w:rPr>
+              <w:t>Beskrivelse av funksjonalitet løsningen skal ha etter endt iterasjon:</w:t>
+            </w:r>
+          </w:p>
+        </w:tc>
+      </w:tr>
+      <w:tr>
+        <w:trPr>
+          <w:trHeight w:val="277"/>
+        </w:trPr>
+        <w:tc>
+          <w:tcPr>
+            <w:tcW w:w="9212" w:type="dxa"/>
+            <w:gridSpan w:val="2"/>
+          </w:tcPr>
+          <w:p>
+            <w:pPr>
+              <w:rPr>
+                <w:color w:val="000000" w:themeColor="text1"/>
+                <w:sz w:val="24"/>
+                <w:szCs w:val="24"/>
+              </w:rPr>
+            </w:pPr>
+            <w:r>
+              <w:rPr>
+                <w:color w:val="000000" w:themeColor="text1"/>
+                <w:sz w:val="24"/>
+                <w:szCs w:val="24"/>
+              </w:rPr>
+              <w:t>Kjernefunksjonene skal være på plass og all kritisk funksjonalitet skal være i orden. Tilhørende dokumenter og skisser for design skal være ferdig.</w:t>
+            </w:r>
+          </w:p>
+        </w:tc>
+      </w:tr>
+    </w:tbl>
+    <w:p>
+      <w:pPr>
+        <w:spacing w:after="0" w:line="240" w:lineRule="auto"/>
+        <w:rPr>
+          <w:color w:val="000000" w:themeColor="text1"/>
+          <w:sz w:val="24"/>
+          <w:szCs w:val="24"/>
+        </w:rPr>
+      </w:pPr>
+    </w:p>
+    <w:p>
+      <w:pPr>
+        <w:spacing w:after="0" w:line="240" w:lineRule="auto"/>
+        <w:rPr>
+          <w:color w:val="000000" w:themeColor="text1"/>
+          <w:sz w:val="24"/>
+          <w:szCs w:val="24"/>
+        </w:rPr>
+      </w:pPr>
+    </w:p>
+    <w:tbl>
+      <w:tblPr>
+        <w:tblStyle w:val="Tabellrutenett"/>
+        <w:tblW w:w="0" w:type="auto"/>
+        <w:tblLook w:val="04A0"/>
+      </w:tblPr>
+      <w:tblGrid>
+        <w:gridCol w:w="4606"/>
+        <w:gridCol w:w="4606"/>
+      </w:tblGrid>
+      <w:tr>
+        <w:tc>
+          <w:tcPr>
+            <w:tcW w:w="9212" w:type="dxa"/>
+            <w:gridSpan w:val="2"/>
+            <w:shd w:val="clear" w:color="auto" w:fill="7F7F7F" w:themeFill="text1" w:themeFillTint="80"/>
+          </w:tcPr>
+          <w:p>
+            <w:pPr>
+              <w:jc w:val="center"/>
+              <w:rPr>
+                <w:b/>
+                <w:color w:val="000000" w:themeColor="text1"/>
+                <w:sz w:val="24"/>
+                <w:szCs w:val="24"/>
+              </w:rPr>
+            </w:pPr>
+            <w:r>
+              <w:rPr>
+                <w:b/>
+                <w:color w:val="000000" w:themeColor="text1"/>
+                <w:sz w:val="24"/>
+                <w:szCs w:val="24"/>
+              </w:rPr>
+              <w:t>Iterasjon 2</w:t>
+            </w:r>
+          </w:p>
+        </w:tc>
+      </w:tr>
+      <w:tr>
+        <w:tc>
+          <w:tcPr>
+            <w:tcW w:w="4606" w:type="dxa"/>
+          </w:tcPr>
+          <w:p>
+            <w:pPr>
+              <w:rPr>
+                <w:color w:val="000000" w:themeColor="text1"/>
+                <w:sz w:val="24"/>
+                <w:szCs w:val="24"/>
+              </w:rPr>
+            </w:pPr>
+            <w:r>
+              <w:rPr>
+                <w:color w:val="000000" w:themeColor="text1"/>
+                <w:sz w:val="24"/>
+                <w:szCs w:val="24"/>
+              </w:rPr>
+              <w:t>Versjon</w:t>
+            </w:r>
+          </w:p>
+        </w:tc>
+        <w:tc>
+          <w:tcPr>
+            <w:tcW w:w="4606" w:type="dxa"/>
+          </w:tcPr>
+          <w:p>
+            <w:pPr>
+              <w:rPr>
+                <w:color w:val="000000" w:themeColor="text1"/>
+                <w:sz w:val="24"/>
+                <w:szCs w:val="24"/>
+              </w:rPr>
+            </w:pPr>
+            <w:r>
+              <w:rPr>
+                <w:color w:val="000000" w:themeColor="text1"/>
+                <w:sz w:val="24"/>
+                <w:szCs w:val="24"/>
+              </w:rPr>
+              <w:t>1.0</w:t>
+            </w:r>
+          </w:p>
+        </w:tc>
+      </w:tr>
+      <w:tr>
+        <w:tc>
+          <w:tcPr>
+            <w:tcW w:w="4606" w:type="dxa"/>
+          </w:tcPr>
+          <w:p>
+            <w:pPr>
+              <w:rPr>
+                <w:color w:val="000000" w:themeColor="text1"/>
+                <w:sz w:val="24"/>
+                <w:szCs w:val="24"/>
+              </w:rPr>
+            </w:pPr>
+            <w:r>
+              <w:rPr>
+                <w:color w:val="000000" w:themeColor="text1"/>
+                <w:sz w:val="24"/>
+                <w:szCs w:val="24"/>
+              </w:rPr>
+              <w:t>Dokumenter fryses og løsningen leveres</w:t>
+            </w:r>
+          </w:p>
+        </w:tc>
+        <w:tc>
+          <w:tcPr>
+            <w:tcW w:w="4606" w:type="dxa"/>
+          </w:tcPr>
+          <w:p>
+            <w:pPr>
+              <w:rPr>
+                <w:color w:val="000000" w:themeColor="text1"/>
+                <w:sz w:val="24"/>
+                <w:szCs w:val="24"/>
+              </w:rPr>
+            </w:pPr>
+            <w:r>
+              <w:rPr>
+                <w:color w:val="000000" w:themeColor="text1"/>
+                <w:sz w:val="24"/>
+                <w:szCs w:val="24"/>
+              </w:rPr>
+              <w:t>20.03.15 kl 23:59</w:t>
+            </w:r>
+          </w:p>
+        </w:tc>
+      </w:tr>
+      <w:tr>
+        <w:trPr>
+          <w:trHeight w:val="140"/>
+        </w:trPr>
+        <w:tc>
+          <w:tcPr>
+            <w:tcW w:w="9212" w:type="dxa"/>
+            <w:gridSpan w:val="2"/>
+          </w:tcPr>
+          <w:p>
+            <w:pPr>
+              <w:rPr>
+                <w:color w:val="000000" w:themeColor="text1"/>
+                <w:sz w:val="24"/>
+                <w:szCs w:val="24"/>
+              </w:rPr>
+            </w:pPr>
+            <w:r>
+              <w:rPr>
+                <w:color w:val="000000" w:themeColor="text1"/>
+                <w:sz w:val="24"/>
+                <w:szCs w:val="24"/>
+              </w:rPr>
+              <w:t>Beskrivelse av funksjonalitet løsningen skal ha etter endt iterasjon:</w:t>
+            </w:r>
+          </w:p>
+        </w:tc>
+      </w:tr>
+      <w:tr>
+        <w:trPr>
+          <w:trHeight w:val="138"/>
+        </w:trPr>
+        <w:tc>
+          <w:tcPr>
+            <w:tcW w:w="9212" w:type="dxa"/>
+            <w:gridSpan w:val="2"/>
+          </w:tcPr>
+          <w:p>
+            <w:pPr>
+              <w:rPr>
+                <w:color w:val="000000" w:themeColor="text1"/>
+                <w:sz w:val="24"/>
+                <w:szCs w:val="24"/>
+              </w:rPr>
+            </w:pPr>
+            <w:r>
+              <w:rPr>
+                <w:color w:val="000000" w:themeColor="text1"/>
+                <w:sz w:val="24"/>
+                <w:szCs w:val="24"/>
+              </w:rPr>
+              <w:t>I denne iterasjonen er det fokus på de mer avanserte funksjonene, design og det interaktive romkartet.</w:t>
+            </w:r>
+          </w:p>
+        </w:tc>
+      </w:tr>
+    </w:tbl>
+    <w:p>
+      <w:pPr>
+        <w:spacing w:after="0" w:line="240" w:lineRule="auto"/>
+        <w:rPr>
+          <w:color w:val="000000" w:themeColor="text1"/>
+          <w:sz w:val="24"/>
+          <w:szCs w:val="24"/>
+        </w:rPr>
+      </w:pPr>
+    </w:p>
+    <w:p>
+      <w:pPr>
+        <w:spacing w:after="0" w:line="240" w:lineRule="auto"/>
+        <w:rPr>
+          <w:color w:val="000000" w:themeColor="text1"/>
+          <w:sz w:val="24"/>
+          <w:szCs w:val="24"/>
+        </w:rPr>
+      </w:pPr>
+    </w:p>
+    <w:tbl>
+      <w:tblPr>
+        <w:tblStyle w:val="Tabellrutenett"/>
+        <w:tblW w:w="0" w:type="auto"/>
+        <w:tblLook w:val="04A0"/>
+      </w:tblPr>
+      <w:tblGrid>
+        <w:gridCol w:w="1638"/>
+        <w:gridCol w:w="1558"/>
+        <w:gridCol w:w="1558"/>
+        <w:gridCol w:w="1558"/>
+      </w:tblGrid>
+      <w:tr>
+        <w:trPr>
+          <w:trHeight w:val="559"/>
+        </w:trPr>
+        <w:tc>
+          <w:tcPr>
+            <w:tcW w:w="1558" w:type="dxa"/>
+            <w:shd w:val="clear" w:color="auto" w:fill="7F7F7F" w:themeFill="text1" w:themeFillTint="80"/>
+          </w:tcPr>
+          <w:p>
+            <w:pPr>
+              <w:rPr>
+                <w:color w:val="000000" w:themeColor="text1"/>
+                <w:sz w:val="24"/>
+                <w:szCs w:val="24"/>
+              </w:rPr>
+            </w:pPr>
+          </w:p>
+        </w:tc>
+        <w:tc>
+          <w:tcPr>
+            <w:tcW w:w="1558" w:type="dxa"/>
+            <w:shd w:val="clear" w:color="auto" w:fill="7F7F7F" w:themeFill="text1" w:themeFillTint="80"/>
+          </w:tcPr>
+          <w:p>
+            <w:pPr>
+              <w:jc w:val="center"/>
+              <w:rPr>
+                <w:b/>
+                <w:color w:val="000000" w:themeColor="text1"/>
+                <w:sz w:val="24"/>
+                <w:szCs w:val="24"/>
+              </w:rPr>
+            </w:pPr>
+            <w:r>
+              <w:rPr>
+                <w:b/>
+                <w:color w:val="000000" w:themeColor="text1"/>
+                <w:sz w:val="24"/>
+                <w:szCs w:val="24"/>
+              </w:rPr>
+              <w:t>Bestemt</w:t>
+            </w:r>
+          </w:p>
+        </w:tc>
+        <w:tc>
+          <w:tcPr>
+            <w:tcW w:w="1558" w:type="dxa"/>
+            <w:shd w:val="clear" w:color="auto" w:fill="7F7F7F" w:themeFill="text1" w:themeFillTint="80"/>
+          </w:tcPr>
+          <w:p>
+            <w:pPr>
+              <w:jc w:val="center"/>
+              <w:rPr>
+                <w:b/>
+                <w:color w:val="000000" w:themeColor="text1"/>
+                <w:sz w:val="24"/>
+                <w:szCs w:val="24"/>
+              </w:rPr>
+            </w:pPr>
+            <w:r>
+              <w:rPr>
+                <w:b/>
+                <w:color w:val="000000" w:themeColor="text1"/>
+                <w:sz w:val="24"/>
+                <w:szCs w:val="24"/>
+              </w:rPr>
+              <w:t>Prioritert</w:t>
+            </w:r>
+          </w:p>
+        </w:tc>
+        <w:tc>
+          <w:tcPr>
+            <w:tcW w:w="1558" w:type="dxa"/>
+            <w:shd w:val="clear" w:color="auto" w:fill="7F7F7F" w:themeFill="text1" w:themeFillTint="80"/>
+          </w:tcPr>
+          <w:p>
+            <w:pPr>
+              <w:jc w:val="center"/>
+              <w:rPr>
+                <w:b/>
+                <w:color w:val="000000" w:themeColor="text1"/>
+                <w:sz w:val="24"/>
+                <w:szCs w:val="24"/>
+              </w:rPr>
+            </w:pPr>
+            <w:r>
+              <w:rPr>
+                <w:b/>
+                <w:color w:val="000000" w:themeColor="text1"/>
+                <w:sz w:val="24"/>
+                <w:szCs w:val="24"/>
+              </w:rPr>
+              <w:t>Justerbar</w:t>
+            </w:r>
+          </w:p>
+        </w:tc>
+      </w:tr>
+      <w:tr>
+        <w:trPr>
+          <w:trHeight w:val="532"/>
+        </w:trPr>
+        <w:tc>
+          <w:tcPr>
+            <w:tcW w:w="1558" w:type="dxa"/>
+            <w:shd w:val="clear" w:color="auto" w:fill="7F7F7F" w:themeFill="text1" w:themeFillTint="80"/>
+          </w:tcPr>
+          <w:p>
+            <w:pPr>
+              <w:jc w:val="center"/>
+              <w:rPr>
+                <w:b/>
+                <w:color w:val="000000" w:themeColor="text1"/>
+                <w:sz w:val="24"/>
+                <w:szCs w:val="24"/>
+              </w:rPr>
+            </w:pPr>
+            <w:r>
+              <w:rPr>
+                <w:b/>
+                <w:color w:val="000000" w:themeColor="text1"/>
+                <w:sz w:val="24"/>
+                <w:szCs w:val="24"/>
+              </w:rPr>
+              <w:t>Ressurser</w:t>
+            </w:r>
+          </w:p>
+        </w:tc>
+        <w:tc>
+          <w:tcPr>
+            <w:tcW w:w="1558" w:type="dxa"/>
+          </w:tcPr>
+          <w:p>
+            <w:pPr>
+              <w:jc w:val="center"/>
+              <w:rPr>
+                <w:color w:val="000000" w:themeColor="text1"/>
+                <w:sz w:val="24"/>
+                <w:szCs w:val="24"/>
+              </w:rPr>
+            </w:pPr>
+          </w:p>
+        </w:tc>
+        <w:tc>
+          <w:tcPr>
+            <w:tcW w:w="1558" w:type="dxa"/>
+          </w:tcPr>
+          <w:p>
+            <w:pPr>
+              <w:jc w:val="center"/>
+              <w:rPr>
+                <w:color w:val="000000" w:themeColor="text1"/>
+                <w:sz w:val="24"/>
+                <w:szCs w:val="24"/>
+              </w:rPr>
+            </w:pPr>
+          </w:p>
+        </w:tc>
+        <w:tc>
+          <w:tcPr>
+            <w:tcW w:w="1558" w:type="dxa"/>
+          </w:tcPr>
+          <w:p>
+            <w:pPr>
+              <w:jc w:val="center"/>
+              <w:rPr>
+                <w:color w:val="000000" w:themeColor="text1"/>
+                <w:sz w:val="24"/>
+                <w:szCs w:val="24"/>
+              </w:rPr>
+            </w:pPr>
+            <w:r>
+              <w:rPr>
+                <w:rFonts w:ascii="Calibri-Bold" w:hAnsi="Calibri-Bold" w:cs="Calibri-Bold"/>
+                <w:b/>
+                <w:bCs/>
+                <w:sz w:val="44"/>
+                <w:szCs w:val="44"/>
+              </w:rPr>
+              <w:t>X</w:t>
+            </w:r>
+          </w:p>
+        </w:tc>
+      </w:tr>
+      <w:tr>
+        <w:trPr>
+          <w:trHeight w:val="559"/>
+        </w:trPr>
+        <w:tc>
+          <w:tcPr>
+            <w:tcW w:w="1558" w:type="dxa"/>
+            <w:shd w:val="clear" w:color="auto" w:fill="7F7F7F" w:themeFill="text1" w:themeFillTint="80"/>
+          </w:tcPr>
+          <w:p>
+            <w:pPr>
+              <w:jc w:val="center"/>
+              <w:rPr>
+                <w:b/>
+                <w:color w:val="000000" w:themeColor="text1"/>
+                <w:sz w:val="24"/>
+                <w:szCs w:val="24"/>
+              </w:rPr>
+            </w:pPr>
+            <w:r>
+              <w:rPr>
+                <w:b/>
+                <w:color w:val="000000" w:themeColor="text1"/>
+                <w:sz w:val="24"/>
+                <w:szCs w:val="24"/>
+              </w:rPr>
+              <w:t>Tid</w:t>
+            </w:r>
+          </w:p>
+        </w:tc>
+        <w:tc>
+          <w:tcPr>
+            <w:tcW w:w="1558" w:type="dxa"/>
+          </w:tcPr>
+          <w:p>
+            <w:pPr>
+              <w:jc w:val="center"/>
+              <w:rPr>
+                <w:color w:val="000000" w:themeColor="text1"/>
+                <w:sz w:val="24"/>
+                <w:szCs w:val="24"/>
+              </w:rPr>
+            </w:pPr>
+            <w:r>
+              <w:rPr>
+                <w:rFonts w:ascii="Calibri-Bold" w:hAnsi="Calibri-Bold" w:cs="Calibri-Bold"/>
+                <w:b/>
+                <w:bCs/>
+                <w:sz w:val="44"/>
+                <w:szCs w:val="44"/>
+              </w:rPr>
+              <w:t>X</w:t>
+            </w:r>
+          </w:p>
+        </w:tc>
+        <w:tc>
+          <w:tcPr>
+            <w:tcW w:w="1558" w:type="dxa"/>
+          </w:tcPr>
+          <w:p>
+            <w:pPr>
+              <w:jc w:val="center"/>
+              <w:rPr>
+                <w:color w:val="000000" w:themeColor="text1"/>
+                <w:sz w:val="24"/>
+                <w:szCs w:val="24"/>
+              </w:rPr>
+            </w:pPr>
+          </w:p>
+        </w:tc>
+        <w:tc>
+          <w:tcPr>
+            <w:tcW w:w="1558" w:type="dxa"/>
+          </w:tcPr>
+          <w:p>
+            <w:pPr>
+              <w:jc w:val="center"/>
+              <w:rPr>
+                <w:color w:val="000000" w:themeColor="text1"/>
+                <w:sz w:val="24"/>
+                <w:szCs w:val="24"/>
+              </w:rPr>
+            </w:pPr>
+          </w:p>
+        </w:tc>
+      </w:tr>
+      <w:tr>
+        <w:trPr>
+          <w:trHeight w:val="559"/>
+        </w:trPr>
+        <w:tc>
+          <w:tcPr>
+            <w:tcW w:w="1558" w:type="dxa"/>
+            <w:shd w:val="clear" w:color="auto" w:fill="7F7F7F" w:themeFill="text1" w:themeFillTint="80"/>
+          </w:tcPr>
+          <w:p>
+            <w:pPr>
+              <w:jc w:val="center"/>
+              <w:rPr>
+                <w:b/>
+                <w:color w:val="000000" w:themeColor="text1"/>
+                <w:sz w:val="24"/>
+                <w:szCs w:val="24"/>
+              </w:rPr>
+            </w:pPr>
+            <w:r>
+              <w:rPr>
+                <w:b/>
+                <w:color w:val="000000" w:themeColor="text1"/>
+                <w:sz w:val="24"/>
+                <w:szCs w:val="24"/>
+              </w:rPr>
+              <w:t>Funksjonalitet</w:t>
+            </w:r>
+          </w:p>
+        </w:tc>
+        <w:tc>
+          <w:tcPr>
+            <w:tcW w:w="1558" w:type="dxa"/>
+          </w:tcPr>
+          <w:p>
+            <w:pPr>
+              <w:jc w:val="center"/>
+              <w:rPr>
+                <w:color w:val="000000" w:themeColor="text1"/>
+                <w:sz w:val="24"/>
+                <w:szCs w:val="24"/>
+              </w:rPr>
+            </w:pPr>
+          </w:p>
+        </w:tc>
+        <w:tc>
+          <w:tcPr>
+            <w:tcW w:w="1558" w:type="dxa"/>
+          </w:tcPr>
+          <w:p>
+            <w:pPr>
+              <w:jc w:val="center"/>
+              <w:rPr>
+                <w:color w:val="000000" w:themeColor="text1"/>
+                <w:sz w:val="24"/>
+                <w:szCs w:val="24"/>
+              </w:rPr>
+            </w:pPr>
+            <w:r>
+              <w:rPr>
+                <w:rFonts w:ascii="Calibri-Bold" w:hAnsi="Calibri-Bold" w:cs="Calibri-Bold"/>
+                <w:b/>
+                <w:bCs/>
+                <w:sz w:val="44"/>
+                <w:szCs w:val="44"/>
+              </w:rPr>
+              <w:t>X</w:t>
+            </w:r>
+          </w:p>
+        </w:tc>
+        <w:tc>
+          <w:tcPr>
+            <w:tcW w:w="1558" w:type="dxa"/>
+          </w:tcPr>
+          <w:p>
+            <w:pPr>
+              <w:jc w:val="center"/>
+              <w:rPr>
+                <w:color w:val="000000" w:themeColor="text1"/>
+                <w:sz w:val="24"/>
+                <w:szCs w:val="24"/>
+              </w:rPr>
+            </w:pPr>
+          </w:p>
+        </w:tc>
+      </w:tr>
+    </w:tbl>
+    <w:p>
+      <w:pPr>
+        <w:spacing w:after="0" w:line="240" w:lineRule="auto"/>
+        <w:rPr>
+          <w:color w:val="000000" w:themeColor="text1"/>
+          <w:sz w:val="24"/>
+          <w:szCs w:val="24"/>
+        </w:rPr>
+      </w:pPr>
+    </w:p>
+    <w:p>
+      <w:pPr>
+        <w:spacing w:after="0" w:line="240" w:lineRule="auto"/>
+        <w:rPr>
+          <w:color w:val="000000" w:themeColor="text1"/>
+          <w:sz w:val="20"/>
+          <w:szCs w:val="20"/>
+        </w:rPr>
+      </w:pPr>
+      <w:r>
+        <w:rPr>
+          <w:b/>
+          <w:color w:val="4F81BD" w:themeColor="accent1"/>
+          <w:sz w:val="20"/>
+          <w:szCs w:val="20"/>
+        </w:rPr>
+        <w:t>Ressurser</w:t>
+      </w:r>
+      <w:r>
+        <w:rPr>
+          <w:color w:val="000000" w:themeColor="text1"/>
+          <w:sz w:val="20"/>
+          <w:szCs w:val="20"/>
+        </w:rPr>
+        <w:t xml:space="preserve"> - hvor mye tid gruppen setter av for prosjektet</w:t>
+      </w:r>
+    </w:p>
+    <w:p>
+      <w:pPr>
+        <w:spacing w:after="0" w:line="240" w:lineRule="auto"/>
+        <w:rPr>
+          <w:color w:val="000000" w:themeColor="text1"/>
+          <w:sz w:val="20"/>
+          <w:szCs w:val="20"/>
+        </w:rPr>
+      </w:pPr>
+      <w:r>
+        <w:rPr>
+          <w:b/>
+          <w:color w:val="4F81BD" w:themeColor="accent1"/>
+          <w:sz w:val="20"/>
+          <w:szCs w:val="20"/>
+        </w:rPr>
+        <w:t>Tid</w:t>
+      </w:r>
+      <w:r>
+        <w:rPr>
+          <w:color w:val="000000" w:themeColor="text1"/>
+          <w:sz w:val="20"/>
+          <w:szCs w:val="20"/>
+        </w:rPr>
+        <w:t xml:space="preserve"> – bestemt tid før innlevering</w:t>
+      </w:r>
+    </w:p>
+    <w:p>
+      <w:pPr>
+        <w:spacing w:after="0" w:line="240" w:lineRule="auto"/>
+        <w:rPr>
+          <w:color w:val="000000" w:themeColor="text1"/>
+          <w:sz w:val="20"/>
+          <w:szCs w:val="20"/>
+        </w:rPr>
+      </w:pPr>
+      <w:r>
+        <w:rPr>
+          <w:b/>
+          <w:color w:val="4F81BD" w:themeColor="accent1"/>
+          <w:sz w:val="20"/>
+          <w:szCs w:val="20"/>
+        </w:rPr>
+        <w:t>Funksjonalitet</w:t>
+      </w:r>
+      <w:r>
+        <w:rPr>
+          <w:color w:val="000000" w:themeColor="text1"/>
+          <w:sz w:val="20"/>
+          <w:szCs w:val="20"/>
+        </w:rPr>
+        <w:t xml:space="preserve"> – Funksjoner som er beskrevet i case teksten og ekstra </w:t>
+      </w:r>
+      <w:r>
+        <w:rPr>
+          <w:color w:val="000000" w:themeColor="text1"/>
+          <w:sz w:val="20"/>
+          <w:szCs w:val="20"/>
+        </w:rPr>
+        <w:t>funksjonalitet gruppen har lagt til</w:t>
+      </w:r>
+    </w:p>
+    <w:p>
+      <w:pPr>
+        <w:spacing w:after="0" w:line="240" w:lineRule="auto"/>
+        <w:rPr>
+          <w:color w:val="000000" w:themeColor="text1"/>
+          <w:sz w:val="20"/>
+          <w:szCs w:val="20"/>
+        </w:rPr>
+      </w:pPr>
     </w:p>
     <w:sectPr>
       <w:pgSz w:w="11906" w:h="16838"/>
@@ -1057,6 +4769,44 @@
       <w:ind w:left="720"/>
       <w:contextualSpacing/>
     </w:pPr>
+  </w:style>
+  <w:style w:type="table" w:styleId="Tabellrutenett">
+    <w:name w:val="Table Grid"/>
+    <w:basedOn w:val="Vanligtabell"/>
+    <w:uiPriority w:val="59"/>
+    <w:rsid w:val="0022415D"/>
+    <w:pPr>
+      <w:spacing w:after="0" w:line="240" w:lineRule="auto"/>
+    </w:pPr>
+    <w:tblPr>
+      <w:tblInd w:w="0" w:type="dxa"/>
+      <w:tblBorders>
+        <w:top w:val="single" w:sz="4" w:space="0" w:color="auto"/>
+        <w:left w:val="single" w:sz="4" w:space="0" w:color="auto"/>
+        <w:bottom w:val="single" w:sz="4" w:space="0" w:color="auto"/>
+        <w:right w:val="single" w:sz="4" w:space="0" w:color="auto"/>
+        <w:insideH w:val="single" w:sz="4" w:space="0" w:color="auto"/>
+        <w:insideV w:val="single" w:sz="4" w:space="0" w:color="auto"/>
+      </w:tblBorders>
+      <w:tblCellMar>
+        <w:top w:w="0" w:type="dxa"/>
+        <w:left w:w="108" w:type="dxa"/>
+        <w:bottom w:w="0" w:type="dxa"/>
+        <w:right w:w="108" w:type="dxa"/>
+      </w:tblCellMar>
+    </w:tblPr>
+  </w:style>
+  <w:style w:type="character" w:styleId="Hyperkobling">
+    <w:name w:val="Hyperlink"/>
+    <w:basedOn w:val="Standardskriftforavsnitt"/>
+    <w:uiPriority w:val="99"/>
+    <w:semiHidden/>
+    <w:unhideWhenUsed/>
+    <w:rsid w:val="00C26189"/>
+    <w:rPr>
+      <w:color w:val="0000FF"/>
+      <w:u w:val="single"/>
+    </w:rPr>
   </w:style>
 </w:styles>
 </file>

</xml_diff>